<commit_message>
split the work on HW5
</commit_message>
<xml_diff>
--- a/HW/HW5/HW5_word.docx
+++ b/HW/HW5/HW5_word.docx
@@ -977,10 +977,26 @@
                       <w:sz w:val="20"/>
                       <w:szCs w:val="20"/>
                     </w:rPr>
-                    <m:t>:k+1</m:t>
+                    <m:t>:</m:t>
+                  </m:r>
+                  <m:r>
+                    <w:rPr>
+                      <w:rFonts w:ascii="Cambria Math" w:hAnsi="Cambria Math"/>
+                      <w:sz w:val="20"/>
+                      <w:szCs w:val="20"/>
+                    </w:rPr>
+                    <m:t>4</m:t>
                   </m:r>
                 </m:sub>
               </m:sSub>
+              <m:r>
+                <w:rPr>
+                  <w:rFonts w:ascii="Cambria Math" w:hAnsi="Cambria Math"/>
+                  <w:sz w:val="20"/>
+                  <w:szCs w:val="20"/>
+                </w:rPr>
+                <m:t>,l</m:t>
+              </m:r>
               <m:r>
                 <w:rPr>
                   <w:rFonts w:ascii="Cambria Math" w:hAnsi="Cambria Math"/>
@@ -1007,7 +1023,7 @@
                       <w:sz w:val="20"/>
                       <w:szCs w:val="20"/>
                     </w:rPr>
-                    <m:t>z</m:t>
+                    <m:t>u</m:t>
                   </m:r>
                 </m:e>
                 <m:sub>
@@ -1017,7 +1033,63 @@
                       <w:sz w:val="20"/>
                       <w:szCs w:val="20"/>
                     </w:rPr>
-                    <m:t>0:k</m:t>
+                    <m:t>0:3</m:t>
+                  </m:r>
+                </m:sub>
+              </m:sSub>
+              <m:r>
+                <w:rPr>
+                  <w:rFonts w:ascii="Cambria Math" w:hAnsi="Cambria Math"/>
+                  <w:sz w:val="20"/>
+                  <w:szCs w:val="20"/>
+                </w:rPr>
+                <m:t>,</m:t>
+              </m:r>
+              <m:sSub>
+                <m:sSubPr>
+                  <m:ctrlPr>
+                    <w:rPr>
+                      <w:rFonts w:ascii="Cambria Math" w:hAnsi="Cambria Math"/>
+                      <w:i/>
+                      <w:sz w:val="20"/>
+                      <w:szCs w:val="20"/>
+                    </w:rPr>
+                  </m:ctrlPr>
+                </m:sSubPr>
+                <m:e>
+                  <m:r>
+                    <w:rPr>
+                      <w:rFonts w:ascii="Cambria Math" w:hAnsi="Cambria Math"/>
+                      <w:sz w:val="20"/>
+                      <w:szCs w:val="20"/>
+                    </w:rPr>
+                    <m:t>z</m:t>
+                  </m:r>
+                </m:e>
+                <m:sub>
+                  <m:r>
+                    <w:rPr>
+                      <w:rFonts w:ascii="Cambria Math" w:hAnsi="Cambria Math"/>
+                      <w:sz w:val="20"/>
+                      <w:szCs w:val="20"/>
+                    </w:rPr>
+                    <m:t>1</m:t>
+                  </m:r>
+                  <m:r>
+                    <w:rPr>
+                      <w:rFonts w:ascii="Cambria Math" w:hAnsi="Cambria Math"/>
+                      <w:sz w:val="20"/>
+                      <w:szCs w:val="20"/>
+                    </w:rPr>
+                    <m:t>:</m:t>
+                  </m:r>
+                  <m:r>
+                    <w:rPr>
+                      <w:rFonts w:ascii="Cambria Math" w:hAnsi="Cambria Math"/>
+                      <w:sz w:val="20"/>
+                      <w:szCs w:val="20"/>
+                    </w:rPr>
+                    <m:t>2</m:t>
                   </m:r>
                 </m:sub>
               </m:sSub>
@@ -2366,6 +2438,8 @@
           </m:r>
         </m:oMath>
       </m:oMathPara>
+      <w:bookmarkStart w:id="3" w:name="_GoBack"/>
+      <w:bookmarkEnd w:id="3"/>
     </w:p>
     <w:p>
       <w:pPr>
@@ -5329,7 +5403,16 @@
         <w:t>.</w:t>
       </w:r>
     </w:p>
+    <w:p/>
+    <w:p/>
+    <w:p/>
     <w:p>
+      <w:r>
+        <w:rPr>
+          <w:rtl/>
+        </w:rPr>
+        <w:br w:type="page"/>
+      </w:r>
       <w:r>
         <w:rPr>
           <w:rFonts w:eastAsiaTheme="minorEastAsia"/>
@@ -5432,6 +5515,7 @@
         <w:ind w:left="720"/>
       </w:pPr>
       <w:r>
+        <w:lastRenderedPageBreak/>
         <w:t>c: Eliminate the factor graph into a Bayes net, assuming elimination order:</w:t>
       </w:r>
       <w:r>
@@ -6283,102 +6367,7 @@
     </w:p>
     <w:p/>
     <w:p/>
-    <w:p>
-      <w:r>
-        <w:br w:type="page"/>
-      </w:r>
-    </w:p>
-    <w:p>
-      <w:pPr>
-        <w:pStyle w:val="2"/>
-      </w:pPr>
-      <w:r>
-        <w:lastRenderedPageBreak/>
-        <w:t>Question 3: Variable ordering.</w:t>
-      </w:r>
-      <w:r>
-        <w:br/>
-        <w:t xml:space="preserve">Consider a Jacobian matrix A obtained by linearizing all the terms in a SAM problem. </w:t>
-      </w:r>
-    </w:p>
     <w:p/>
-    <w:p>
-      <w:pPr>
-        <w:pStyle w:val="3"/>
-        <w:ind w:left="720"/>
-      </w:pPr>
-      <w:r>
-        <w:t xml:space="preserve">a: Calculate the square root information matrix </w:t>
-      </w:r>
-      <m:oMath>
-        <m:r>
-          <w:rPr>
-            <w:rFonts w:ascii="Cambria Math" w:hAnsi="Cambria Math"/>
-          </w:rPr>
-          <m:t>R</m:t>
-        </m:r>
-      </m:oMath>
-      <w:r>
-        <w:t xml:space="preserve"> from </w:t>
-      </w:r>
-      <m:oMath>
-        <m:r>
-          <w:rPr>
-            <w:rFonts w:ascii="Cambria Math" w:hAnsi="Cambria Math"/>
-          </w:rPr>
-          <m:t>A</m:t>
-        </m:r>
-      </m:oMath>
-      <w:r>
-        <w:t>. Plot its sparsity pattern and indicate the number of non-zero entries.</w:t>
-      </w:r>
-    </w:p>
-    <w:p/>
-    <w:p>
-      <w:pPr>
-        <w:pStyle w:val="3"/>
-        <w:ind w:left="720"/>
-      </w:pPr>
-      <w:r>
-        <w:t>b: Calculate a better variable ordering.</w:t>
-      </w:r>
-      <w:r>
-        <w:t xml:space="preserve"> </w:t>
-      </w:r>
-      <w:r>
-        <w:t>using the COLAMD algorithm</w:t>
-      </w:r>
-      <w:r>
-        <w:t xml:space="preserve">. </w:t>
-      </w:r>
-      <w:r>
-        <w:t xml:space="preserve">Recalculate the square root information matrix </w:t>
-      </w:r>
-      <m:oMath>
-        <m:r>
-          <w:rPr>
-            <w:rFonts w:ascii="Cambria Math" w:hAnsi="Cambria Math"/>
-          </w:rPr>
-          <m:t>R</m:t>
-        </m:r>
-      </m:oMath>
-      <w:r>
-        <w:t xml:space="preserve"> using the new variable ordering</w:t>
-      </w:r>
-      <w:r>
-        <w:t xml:space="preserve">. </w:t>
-      </w:r>
-      <w:r>
-        <w:t>Plot its sparsity pattern, indicate the number of non-zero entries, and compare to the previous case</w:t>
-      </w:r>
-      <w:r>
-        <w:t>.</w:t>
-      </w:r>
-    </w:p>
-    <w:p>
-      <w:bookmarkStart w:id="3" w:name="_GoBack"/>
-      <w:bookmarkEnd w:id="3"/>
-    </w:p>
     <w:sectPr>
       <w:pgSz w:w="11906" w:h="16838"/>
       <w:pgMar w:top="1440" w:right="1800" w:bottom="1440" w:left="1800" w:header="708" w:footer="708" w:gutter="0"/>
@@ -8441,7 +8430,7 @@
 </file>
 
 <file path=customXml/itemProps1.xml><?xml version="1.0" encoding="utf-8"?>
-<ds:datastoreItem xmlns:ds="http://schemas.openxmlformats.org/officeDocument/2006/customXml" ds:itemID="{57F2042D-1E7A-4363-869C-D063C57840D6}">
+<ds:datastoreItem xmlns:ds="http://schemas.openxmlformats.org/officeDocument/2006/customXml" ds:itemID="{194B2C64-B9D3-47F8-8697-E842A392A06A}">
   <ds:schemaRefs>
     <ds:schemaRef ds:uri="http://schemas.openxmlformats.org/officeDocument/2006/bibliography"/>
   </ds:schemaRefs>

</xml_diff>

<commit_message>
HW5 last last update
</commit_message>
<xml_diff>
--- a/HW/HW5/HW5_word.docx
+++ b/HW/HW5/HW5_word.docx
@@ -289,7 +289,7 @@
             <w:rPr>
               <w:noProof/>
             </w:rPr>
-            <w:t>December 22, 2021</w:t>
+            <w:t>December 23, 2021</w:t>
           </w:r>
           <w:r>
             <w:fldChar w:fldCharType="end"/>
@@ -2808,6 +2808,1573 @@
     <w:p>
       <w:pPr>
         <w:rPr>
+          <w:rFonts w:eastAsiaTheme="minorEastAsia"/>
+        </w:rPr>
+      </w:pPr>
+      <w:r>
+        <w:rPr>
+          <w:rFonts w:eastAsiaTheme="minorEastAsia"/>
+        </w:rPr>
+        <w:t xml:space="preserve">Factor graphs are a graphical way of representing some function </w:t>
+      </w:r>
+      <m:oMath>
+        <m:r>
+          <w:rPr>
+            <w:rFonts w:ascii="Cambria Math" w:eastAsiaTheme="minorEastAsia" w:hAnsi="Cambria Math"/>
+          </w:rPr>
+          <m:t>g</m:t>
+        </m:r>
+        <m:d>
+          <m:dPr>
+            <m:ctrlPr>
+              <w:rPr>
+                <w:rFonts w:ascii="Cambria Math" w:eastAsiaTheme="minorEastAsia" w:hAnsi="Cambria Math"/>
+                <w:i/>
+              </w:rPr>
+            </m:ctrlPr>
+          </m:dPr>
+          <m:e>
+            <m:sSub>
+              <m:sSubPr>
+                <m:ctrlPr>
+                  <w:rPr>
+                    <w:rFonts w:ascii="Cambria Math" w:eastAsiaTheme="minorEastAsia" w:hAnsi="Cambria Math"/>
+                    <w:i/>
+                  </w:rPr>
+                </m:ctrlPr>
+              </m:sSubPr>
+              <m:e>
+                <m:r>
+                  <w:rPr>
+                    <w:rFonts w:ascii="Cambria Math" w:eastAsiaTheme="minorEastAsia" w:hAnsi="Cambria Math"/>
+                  </w:rPr>
+                  <m:t>x</m:t>
+                </m:r>
+              </m:e>
+              <m:sub>
+                <m:r>
+                  <w:rPr>
+                    <w:rFonts w:ascii="Cambria Math" w:eastAsiaTheme="minorEastAsia" w:hAnsi="Cambria Math"/>
+                  </w:rPr>
+                  <m:t>1</m:t>
+                </m:r>
+              </m:sub>
+            </m:sSub>
+            <m:r>
+              <w:rPr>
+                <w:rFonts w:ascii="Cambria Math" w:eastAsiaTheme="minorEastAsia" w:hAnsi="Cambria Math"/>
+              </w:rPr>
+              <m:t>,…</m:t>
+            </m:r>
+            <m:r>
+              <w:rPr>
+                <w:rFonts w:ascii="Cambria Math" w:eastAsiaTheme="minorEastAsia" w:hAnsi="Cambria Math"/>
+              </w:rPr>
+              <m:t>,</m:t>
+            </m:r>
+            <m:sSub>
+              <m:sSubPr>
+                <m:ctrlPr>
+                  <w:rPr>
+                    <w:rFonts w:ascii="Cambria Math" w:eastAsiaTheme="minorEastAsia" w:hAnsi="Cambria Math"/>
+                    <w:i/>
+                  </w:rPr>
+                </m:ctrlPr>
+              </m:sSubPr>
+              <m:e>
+                <m:r>
+                  <w:rPr>
+                    <w:rFonts w:ascii="Cambria Math" w:eastAsiaTheme="minorEastAsia" w:hAnsi="Cambria Math"/>
+                  </w:rPr>
+                  <m:t>x</m:t>
+                </m:r>
+              </m:e>
+              <m:sub>
+                <m:r>
+                  <w:rPr>
+                    <w:rFonts w:ascii="Cambria Math" w:eastAsiaTheme="minorEastAsia" w:hAnsi="Cambria Math"/>
+                  </w:rPr>
+                  <m:t>n</m:t>
+                </m:r>
+              </m:sub>
+            </m:sSub>
+          </m:e>
+        </m:d>
+      </m:oMath>
+      <w:r>
+        <w:rPr>
+          <w:rFonts w:eastAsiaTheme="minorEastAsia"/>
+        </w:rPr>
+        <w:t xml:space="preserve"> where </w:t>
+      </w:r>
+      <m:oMath>
+        <m:r>
+          <w:rPr>
+            <w:rFonts w:ascii="Cambria Math" w:eastAsiaTheme="minorEastAsia" w:hAnsi="Cambria Math"/>
+          </w:rPr>
+          <m:t>g</m:t>
+        </m:r>
+      </m:oMath>
+      <w:r>
+        <w:rPr>
+          <w:rFonts w:eastAsiaTheme="minorEastAsia"/>
+        </w:rPr>
+        <w:t xml:space="preserve"> can be written </w:t>
+      </w:r>
+      <w:r>
+        <w:rPr>
+          <w:rFonts w:eastAsiaTheme="minorEastAsia"/>
+        </w:rPr>
+        <w:t>as a product of functions</w:t>
+      </w:r>
+      <w:r>
+        <w:rPr>
+          <w:rFonts w:eastAsiaTheme="minorEastAsia"/>
+        </w:rPr>
+        <w:t xml:space="preserve"> (factors)</w:t>
+      </w:r>
+      <w:r>
+        <w:rPr>
+          <w:rFonts w:eastAsiaTheme="minorEastAsia"/>
+        </w:rPr>
+        <w:t>.</w:t>
+      </w:r>
+    </w:p>
+    <w:p>
+      <w:pPr>
+        <w:jc w:val="center"/>
+        <w:rPr>
+          <w:rFonts w:eastAsiaTheme="minorEastAsia"/>
+        </w:rPr>
+      </w:pPr>
+      <m:oMathPara>
+        <m:oMath>
+          <m:r>
+            <w:rPr>
+              <w:rFonts w:ascii="Cambria Math" w:eastAsiaTheme="minorEastAsia" w:hAnsi="Cambria Math"/>
+            </w:rPr>
+            <m:t>g</m:t>
+          </m:r>
+          <m:d>
+            <m:dPr>
+              <m:ctrlPr>
+                <w:rPr>
+                  <w:rFonts w:ascii="Cambria Math" w:eastAsiaTheme="minorEastAsia" w:hAnsi="Cambria Math"/>
+                  <w:i/>
+                </w:rPr>
+              </m:ctrlPr>
+            </m:dPr>
+            <m:e>
+              <m:sSub>
+                <m:sSubPr>
+                  <m:ctrlPr>
+                    <w:rPr>
+                      <w:rFonts w:ascii="Cambria Math" w:eastAsiaTheme="minorEastAsia" w:hAnsi="Cambria Math"/>
+                      <w:i/>
+                    </w:rPr>
+                  </m:ctrlPr>
+                </m:sSubPr>
+                <m:e>
+                  <m:r>
+                    <w:rPr>
+                      <w:rFonts w:ascii="Cambria Math" w:eastAsiaTheme="minorEastAsia" w:hAnsi="Cambria Math"/>
+                    </w:rPr>
+                    <m:t>x</m:t>
+                  </m:r>
+                </m:e>
+                <m:sub>
+                  <m:r>
+                    <w:rPr>
+                      <w:rFonts w:ascii="Cambria Math" w:eastAsiaTheme="minorEastAsia" w:hAnsi="Cambria Math"/>
+                    </w:rPr>
+                    <m:t>1</m:t>
+                  </m:r>
+                </m:sub>
+              </m:sSub>
+              <m:r>
+                <w:rPr>
+                  <w:rFonts w:ascii="Cambria Math" w:eastAsiaTheme="minorEastAsia" w:hAnsi="Cambria Math"/>
+                </w:rPr>
+                <m:t>,…,</m:t>
+              </m:r>
+              <m:sSub>
+                <m:sSubPr>
+                  <m:ctrlPr>
+                    <w:rPr>
+                      <w:rFonts w:ascii="Cambria Math" w:eastAsiaTheme="minorEastAsia" w:hAnsi="Cambria Math"/>
+                      <w:i/>
+                    </w:rPr>
+                  </m:ctrlPr>
+                </m:sSubPr>
+                <m:e>
+                  <m:r>
+                    <w:rPr>
+                      <w:rFonts w:ascii="Cambria Math" w:eastAsiaTheme="minorEastAsia" w:hAnsi="Cambria Math"/>
+                    </w:rPr>
+                    <m:t>x</m:t>
+                  </m:r>
+                </m:e>
+                <m:sub>
+                  <m:r>
+                    <w:rPr>
+                      <w:rFonts w:ascii="Cambria Math" w:eastAsiaTheme="minorEastAsia" w:hAnsi="Cambria Math"/>
+                    </w:rPr>
+                    <m:t>n</m:t>
+                  </m:r>
+                </m:sub>
+              </m:sSub>
+            </m:e>
+          </m:d>
+          <m:r>
+            <w:rPr>
+              <w:rFonts w:ascii="Cambria Math" w:eastAsiaTheme="minorEastAsia" w:hAnsi="Cambria Math"/>
+            </w:rPr>
+            <m:t>=</m:t>
+          </m:r>
+          <m:nary>
+            <m:naryPr>
+              <m:chr m:val="∏"/>
+              <m:limLoc m:val="undOvr"/>
+              <m:supHide m:val="1"/>
+              <m:ctrlPr>
+                <w:rPr>
+                  <w:rFonts w:ascii="Cambria Math" w:hAnsi="Cambria Math"/>
+                  <w:i/>
+                </w:rPr>
+              </m:ctrlPr>
+            </m:naryPr>
+            <m:sub>
+              <m:r>
+                <w:rPr>
+                  <w:rFonts w:ascii="Cambria Math" w:hAnsi="Cambria Math"/>
+                </w:rPr>
+                <m:t>i</m:t>
+              </m:r>
+            </m:sub>
+            <m:sup/>
+            <m:e>
+              <m:sSub>
+                <m:sSubPr>
+                  <m:ctrlPr>
+                    <w:rPr>
+                      <w:rFonts w:ascii="Cambria Math" w:hAnsi="Cambria Math"/>
+                      <w:i/>
+                    </w:rPr>
+                  </m:ctrlPr>
+                </m:sSubPr>
+                <m:e>
+                  <m:r>
+                    <w:rPr>
+                      <w:rFonts w:ascii="Cambria Math" w:hAnsi="Cambria Math"/>
+                    </w:rPr>
+                    <m:t>f</m:t>
+                  </m:r>
+                </m:e>
+                <m:sub>
+                  <m:r>
+                    <w:rPr>
+                      <w:rFonts w:ascii="Cambria Math" w:hAnsi="Cambria Math"/>
+                    </w:rPr>
+                    <m:t>i</m:t>
+                  </m:r>
+                </m:sub>
+              </m:sSub>
+            </m:e>
+          </m:nary>
+          <m:d>
+            <m:dPr>
+              <m:ctrlPr>
+                <w:rPr>
+                  <w:rFonts w:ascii="Cambria Math" w:hAnsi="Cambria Math"/>
+                  <w:i/>
+                </w:rPr>
+              </m:ctrlPr>
+            </m:dPr>
+            <m:e>
+              <m:sSub>
+                <m:sSubPr>
+                  <m:ctrlPr>
+                    <w:rPr>
+                      <w:rFonts w:ascii="Cambria Math" w:hAnsi="Cambria Math"/>
+                      <w:i/>
+                    </w:rPr>
+                  </m:ctrlPr>
+                </m:sSubPr>
+                <m:e>
+                  <m:r>
+                    <w:rPr>
+                      <w:rFonts w:ascii="Cambria Math" w:hAnsi="Cambria Math"/>
+                    </w:rPr>
+                    <m:t>S</m:t>
+                  </m:r>
+                </m:e>
+                <m:sub>
+                  <m:r>
+                    <w:rPr>
+                      <w:rFonts w:ascii="Cambria Math" w:hAnsi="Cambria Math"/>
+                    </w:rPr>
+                    <m:t>i</m:t>
+                  </m:r>
+                </m:sub>
+              </m:sSub>
+            </m:e>
+          </m:d>
+        </m:oMath>
+      </m:oMathPara>
+    </w:p>
+    <w:p>
+      <w:pPr>
+        <w:rPr>
+          <w:rFonts w:eastAsiaTheme="minorEastAsia"/>
+        </w:rPr>
+      </w:pPr>
+      <w:r>
+        <w:rPr>
+          <w:rFonts w:eastAsiaTheme="minorEastAsia"/>
+        </w:rPr>
+        <w:t xml:space="preserve">where </w:t>
+      </w:r>
+      <m:oMath>
+        <m:sSub>
+          <m:sSubPr>
+            <m:ctrlPr>
+              <w:rPr>
+                <w:rFonts w:ascii="Cambria Math" w:eastAsiaTheme="minorEastAsia" w:hAnsi="Cambria Math"/>
+                <w:i/>
+              </w:rPr>
+            </m:ctrlPr>
+          </m:sSubPr>
+          <m:e>
+            <m:r>
+              <w:rPr>
+                <w:rFonts w:ascii="Cambria Math" w:eastAsiaTheme="minorEastAsia" w:hAnsi="Cambria Math"/>
+              </w:rPr>
+              <m:t>S</m:t>
+            </m:r>
+          </m:e>
+          <m:sub>
+            <m:r>
+              <w:rPr>
+                <w:rFonts w:ascii="Cambria Math" w:eastAsiaTheme="minorEastAsia" w:hAnsi="Cambria Math"/>
+              </w:rPr>
+              <m:t>i</m:t>
+            </m:r>
+          </m:sub>
+        </m:sSub>
+        <m:r>
+          <w:rPr>
+            <w:rFonts w:ascii="Cambria Math" w:eastAsiaTheme="minorEastAsia" w:hAnsi="Cambria Math"/>
+          </w:rPr>
+          <m:t>⊆(</m:t>
+        </m:r>
+        <m:sSub>
+          <m:sSubPr>
+            <m:ctrlPr>
+              <w:rPr>
+                <w:rFonts w:ascii="Cambria Math" w:eastAsiaTheme="minorEastAsia" w:hAnsi="Cambria Math"/>
+                <w:i/>
+              </w:rPr>
+            </m:ctrlPr>
+          </m:sSubPr>
+          <m:e>
+            <m:r>
+              <w:rPr>
+                <w:rFonts w:ascii="Cambria Math" w:eastAsiaTheme="minorEastAsia" w:hAnsi="Cambria Math"/>
+              </w:rPr>
+              <m:t>x</m:t>
+            </m:r>
+          </m:e>
+          <m:sub>
+            <m:r>
+              <w:rPr>
+                <w:rFonts w:ascii="Cambria Math" w:eastAsiaTheme="minorEastAsia" w:hAnsi="Cambria Math"/>
+              </w:rPr>
+              <m:t>i</m:t>
+            </m:r>
+          </m:sub>
+        </m:sSub>
+        <m:r>
+          <w:rPr>
+            <w:rFonts w:ascii="Cambria Math" w:eastAsiaTheme="minorEastAsia" w:hAnsi="Cambria Math"/>
+          </w:rPr>
+          <m:t>,…</m:t>
+        </m:r>
+        <m:sSub>
+          <m:sSubPr>
+            <m:ctrlPr>
+              <w:rPr>
+                <w:rFonts w:ascii="Cambria Math" w:eastAsiaTheme="minorEastAsia" w:hAnsi="Cambria Math"/>
+                <w:i/>
+              </w:rPr>
+            </m:ctrlPr>
+          </m:sSubPr>
+          <m:e>
+            <m:r>
+              <w:rPr>
+                <w:rFonts w:ascii="Cambria Math" w:eastAsiaTheme="minorEastAsia" w:hAnsi="Cambria Math"/>
+              </w:rPr>
+              <m:t>x</m:t>
+            </m:r>
+          </m:e>
+          <m:sub>
+            <m:r>
+              <w:rPr>
+                <w:rFonts w:ascii="Cambria Math" w:eastAsiaTheme="minorEastAsia" w:hAnsi="Cambria Math"/>
+              </w:rPr>
+              <m:t>n</m:t>
+            </m:r>
+          </m:sub>
+        </m:sSub>
+        <m:r>
+          <w:rPr>
+            <w:rFonts w:ascii="Cambria Math" w:eastAsiaTheme="minorEastAsia" w:hAnsi="Cambria Math"/>
+          </w:rPr>
+          <m:t>)</m:t>
+        </m:r>
+      </m:oMath>
+      <w:r>
+        <w:rPr>
+          <w:rFonts w:eastAsiaTheme="minorEastAsia"/>
+        </w:rPr>
+        <w:br/>
+        <w:t>This manipulation enables us to encode the independence relationships.</w:t>
+      </w:r>
+    </w:p>
+    <w:p>
+      <w:pPr>
+        <w:rPr>
+          <w:rFonts w:eastAsiaTheme="minorEastAsia"/>
+        </w:rPr>
+      </w:pPr>
+      <w:r>
+        <w:rPr>
+          <w:rFonts w:eastAsiaTheme="minorEastAsia"/>
+        </w:rPr>
+        <w:t>Factor graphs</w:t>
+      </w:r>
+      <w:r>
+        <w:rPr>
+          <w:rFonts w:eastAsiaTheme="minorEastAsia"/>
+        </w:rPr>
+        <w:t xml:space="preserve"> are a bipartite graph:</w:t>
+      </w:r>
+      <w:r>
+        <w:rPr>
+          <w:rFonts w:eastAsiaTheme="minorEastAsia"/>
+        </w:rPr>
+        <w:t xml:space="preserve"> contain two types of nodes, and one type of edge.</w:t>
+      </w:r>
+      <w:r>
+        <w:rPr>
+          <w:rFonts w:eastAsiaTheme="minorEastAsia"/>
+        </w:rPr>
+        <w:br/>
+      </w:r>
+      <w:r>
+        <w:rPr>
+          <w:rFonts w:eastAsiaTheme="minorEastAsia"/>
+        </w:rPr>
+        <w:t>Big</w:t>
+      </w:r>
+      <w:r>
+        <w:rPr>
+          <w:rFonts w:eastAsiaTheme="minorEastAsia"/>
+        </w:rPr>
+        <w:t xml:space="preserve"> nodes </w:t>
+      </w:r>
+      <w:r>
+        <w:rPr>
+          <w:rFonts w:eastAsiaTheme="minorEastAsia"/>
+        </w:rPr>
+        <w:t>represent</w:t>
+      </w:r>
+      <w:r>
+        <w:rPr>
+          <w:rFonts w:eastAsiaTheme="minorEastAsia"/>
+        </w:rPr>
+        <w:t xml:space="preserve"> </w:t>
+      </w:r>
+      <w:r>
+        <w:rPr>
+          <w:rFonts w:eastAsiaTheme="minorEastAsia"/>
+        </w:rPr>
+        <w:t>variables</w:t>
+      </w:r>
+      <w:r>
+        <w:rPr>
+          <w:rFonts w:eastAsiaTheme="minorEastAsia"/>
+        </w:rPr>
+        <w:t xml:space="preserve">, and the smaller </w:t>
+      </w:r>
+      <w:r>
+        <w:rPr>
+          <w:rFonts w:eastAsiaTheme="minorEastAsia"/>
+        </w:rPr>
+        <w:t>ones are</w:t>
+      </w:r>
+      <w:r>
+        <w:rPr>
+          <w:rFonts w:eastAsiaTheme="minorEastAsia"/>
+        </w:rPr>
+        <w:t xml:space="preserve"> </w:t>
+      </w:r>
+      <w:r>
+        <w:rPr>
+          <w:rFonts w:eastAsiaTheme="minorEastAsia"/>
+        </w:rPr>
+        <w:t>represented</w:t>
+      </w:r>
+      <w:r>
+        <w:rPr>
+          <w:rFonts w:eastAsiaTheme="minorEastAsia"/>
+        </w:rPr>
+        <w:t xml:space="preserve"> factors</w:t>
+      </w:r>
+      <w:r>
+        <w:rPr>
+          <w:rFonts w:eastAsiaTheme="minorEastAsia"/>
+        </w:rPr>
+        <w:t>.</w:t>
+      </w:r>
+      <w:r>
+        <w:rPr>
+          <w:rFonts w:eastAsiaTheme="minorEastAsia"/>
+        </w:rPr>
+        <w:br/>
+        <w:t xml:space="preserve">Each factor node is connected to </w:t>
+      </w:r>
+      <w:r>
+        <w:rPr>
+          <w:rFonts w:eastAsiaTheme="minorEastAsia"/>
+        </w:rPr>
+        <w:t>one or more variable nodes through edges</w:t>
+      </w:r>
+      <w:r>
+        <w:rPr>
+          <w:rFonts w:eastAsiaTheme="minorEastAsia"/>
+        </w:rPr>
+        <w:t xml:space="preserve"> according to the variables it acts upon.</w:t>
+      </w:r>
+    </w:p>
+    <w:p>
+      <w:pPr>
+        <w:rPr>
+          <w:rFonts w:eastAsiaTheme="minorEastAsia"/>
+        </w:rPr>
+      </w:pPr>
+      <w:r>
+        <w:rPr>
+          <w:rFonts w:eastAsiaTheme="minorEastAsia"/>
+        </w:rPr>
+        <w:t xml:space="preserve">In our case, the big nodes will </w:t>
+      </w:r>
+      <w:r>
+        <w:rPr>
+          <w:rFonts w:eastAsiaTheme="minorEastAsia"/>
+        </w:rPr>
+        <w:t>represent</w:t>
+      </w:r>
+      <w:r>
+        <w:rPr>
+          <w:rFonts w:eastAsiaTheme="minorEastAsia"/>
+        </w:rPr>
+        <w:t xml:space="preserve"> poses and landmarks</w:t>
+      </w:r>
+      <w:r>
+        <w:rPr>
+          <w:rFonts w:eastAsiaTheme="minorEastAsia"/>
+        </w:rPr>
+        <w:t xml:space="preserve"> (states).</w:t>
+      </w:r>
+      <w:r>
+        <w:rPr>
+          <w:rFonts w:eastAsiaTheme="minorEastAsia"/>
+        </w:rPr>
+        <w:br/>
+        <w:t xml:space="preserve">The small </w:t>
+      </w:r>
+      <w:r>
+        <w:rPr>
+          <w:rFonts w:eastAsiaTheme="minorEastAsia"/>
+        </w:rPr>
+        <w:t>nodes</w:t>
+      </w:r>
+      <w:r>
+        <w:rPr>
+          <w:rFonts w:eastAsiaTheme="minorEastAsia"/>
+        </w:rPr>
+        <w:t xml:space="preserve"> will represent</w:t>
+      </w:r>
+      <w:r>
+        <w:rPr>
+          <w:rFonts w:eastAsiaTheme="minorEastAsia"/>
+        </w:rPr>
+        <w:t xml:space="preserve"> factors born from</w:t>
+      </w:r>
+      <w:r>
+        <w:rPr>
+          <w:rFonts w:eastAsiaTheme="minorEastAsia"/>
+        </w:rPr>
+        <w:t xml:space="preserve"> motion and measurement models.</w:t>
+      </w:r>
+    </w:p>
+    <w:p>
+      <w:pPr>
+        <w:rPr>
+          <w:rFonts w:eastAsiaTheme="minorEastAsia"/>
+        </w:rPr>
+      </w:pPr>
+      <w:r>
+        <w:rPr>
+          <w:rFonts w:eastAsiaTheme="minorEastAsia"/>
+        </w:rPr>
+        <w:t>For example,</w:t>
+      </w:r>
+      <w:r>
+        <w:rPr>
+          <w:rFonts w:eastAsiaTheme="minorEastAsia"/>
+        </w:rPr>
+        <w:t xml:space="preserve"> </w:t>
+      </w:r>
+      <w:r>
+        <w:rPr>
+          <w:rFonts w:eastAsiaTheme="minorEastAsia"/>
+        </w:rPr>
+        <w:t>given</w:t>
+      </w:r>
+      <w:r>
+        <w:rPr>
+          <w:rFonts w:eastAsiaTheme="minorEastAsia"/>
+        </w:rPr>
+        <w:t xml:space="preserve"> some motional model </w:t>
+      </w:r>
+      <m:oMath>
+        <m:sSub>
+          <m:sSubPr>
+            <m:ctrlPr>
+              <w:rPr>
+                <w:rFonts w:ascii="Cambria Math" w:eastAsiaTheme="minorEastAsia" w:hAnsi="Cambria Math"/>
+                <w:i/>
+              </w:rPr>
+            </m:ctrlPr>
+          </m:sSubPr>
+          <m:e>
+            <m:r>
+              <w:rPr>
+                <w:rFonts w:ascii="Cambria Math" w:eastAsiaTheme="minorEastAsia" w:hAnsi="Cambria Math"/>
+              </w:rPr>
+              <m:t>x</m:t>
+            </m:r>
+          </m:e>
+          <m:sub>
+            <m:r>
+              <w:rPr>
+                <w:rFonts w:ascii="Cambria Math" w:eastAsiaTheme="minorEastAsia" w:hAnsi="Cambria Math"/>
+              </w:rPr>
+              <m:t>i</m:t>
+            </m:r>
+          </m:sub>
+        </m:sSub>
+        <m:r>
+          <w:rPr>
+            <w:rFonts w:ascii="Cambria Math" w:eastAsiaTheme="minorEastAsia" w:hAnsi="Cambria Math"/>
+          </w:rPr>
+          <m:t>=h</m:t>
+        </m:r>
+        <m:d>
+          <m:dPr>
+            <m:ctrlPr>
+              <w:rPr>
+                <w:rFonts w:ascii="Cambria Math" w:eastAsiaTheme="minorEastAsia" w:hAnsi="Cambria Math"/>
+                <w:i/>
+              </w:rPr>
+            </m:ctrlPr>
+          </m:dPr>
+          <m:e>
+            <m:sSub>
+              <m:sSubPr>
+                <m:ctrlPr>
+                  <w:rPr>
+                    <w:rFonts w:ascii="Cambria Math" w:eastAsiaTheme="minorEastAsia" w:hAnsi="Cambria Math"/>
+                    <w:i/>
+                  </w:rPr>
+                </m:ctrlPr>
+              </m:sSubPr>
+              <m:e>
+                <m:r>
+                  <w:rPr>
+                    <w:rFonts w:ascii="Cambria Math" w:eastAsiaTheme="minorEastAsia" w:hAnsi="Cambria Math"/>
+                  </w:rPr>
+                  <m:t>x</m:t>
+                </m:r>
+              </m:e>
+              <m:sub>
+                <m:r>
+                  <w:rPr>
+                    <w:rFonts w:ascii="Cambria Math" w:eastAsiaTheme="minorEastAsia" w:hAnsi="Cambria Math"/>
+                  </w:rPr>
+                  <m:t>i-1</m:t>
+                </m:r>
+              </m:sub>
+            </m:sSub>
+            <m:r>
+              <w:rPr>
+                <w:rFonts w:ascii="Cambria Math" w:eastAsiaTheme="minorEastAsia" w:hAnsi="Cambria Math"/>
+              </w:rPr>
+              <m:t>,</m:t>
+            </m:r>
+            <m:sSub>
+              <m:sSubPr>
+                <m:ctrlPr>
+                  <w:rPr>
+                    <w:rFonts w:ascii="Cambria Math" w:eastAsiaTheme="minorEastAsia" w:hAnsi="Cambria Math"/>
+                    <w:i/>
+                  </w:rPr>
+                </m:ctrlPr>
+              </m:sSubPr>
+              <m:e>
+                <m:r>
+                  <w:rPr>
+                    <w:rFonts w:ascii="Cambria Math" w:eastAsiaTheme="minorEastAsia" w:hAnsi="Cambria Math"/>
+                  </w:rPr>
+                  <m:t>u</m:t>
+                </m:r>
+              </m:e>
+              <m:sub>
+                <m:r>
+                  <w:rPr>
+                    <w:rFonts w:ascii="Cambria Math" w:eastAsiaTheme="minorEastAsia" w:hAnsi="Cambria Math"/>
+                  </w:rPr>
+                  <m:t>i-1</m:t>
+                </m:r>
+              </m:sub>
+            </m:sSub>
+          </m:e>
+        </m:d>
+        <m:r>
+          <w:rPr>
+            <w:rFonts w:ascii="Cambria Math" w:eastAsiaTheme="minorEastAsia" w:hAnsi="Cambria Math"/>
+          </w:rPr>
+          <m:t>+v</m:t>
+        </m:r>
+      </m:oMath>
+      <w:r>
+        <w:rPr>
+          <w:rFonts w:eastAsiaTheme="minorEastAsia"/>
+        </w:rPr>
+        <w:t xml:space="preserve">, where </w:t>
+      </w:r>
+      <m:oMath>
+        <m:r>
+          <w:rPr>
+            <w:rFonts w:ascii="Cambria Math" w:eastAsiaTheme="minorEastAsia" w:hAnsi="Cambria Math"/>
+          </w:rPr>
+          <m:t>v</m:t>
+        </m:r>
+      </m:oMath>
+      <w:r>
+        <w:rPr>
+          <w:rFonts w:eastAsiaTheme="minorEastAsia"/>
+        </w:rPr>
+        <w:t xml:space="preserve"> represents gaussian noise</w:t>
+      </w:r>
+      <w:r>
+        <w:rPr>
+          <w:rFonts w:eastAsiaTheme="minorEastAsia"/>
+        </w:rPr>
+        <w:t xml:space="preserve"> with variance </w:t>
+      </w:r>
+      <m:oMath>
+        <m:r>
+          <m:rPr>
+            <m:sty m:val="p"/>
+          </m:rPr>
+          <w:rPr>
+            <w:rFonts w:ascii="Cambria Math" w:eastAsiaTheme="minorEastAsia" w:hAnsi="Cambria Math"/>
+          </w:rPr>
+          <m:t>Σ</m:t>
+        </m:r>
+      </m:oMath>
+      <w:r>
+        <w:rPr>
+          <w:rFonts w:eastAsiaTheme="minorEastAsia"/>
+        </w:rPr>
+        <w:t>,</w:t>
+      </w:r>
+      <w:r>
+        <w:rPr>
+          <w:rFonts w:eastAsiaTheme="minorEastAsia"/>
+        </w:rPr>
+        <w:t xml:space="preserve"> eac</w:t>
+      </w:r>
+      <w:r>
+        <w:rPr>
+          <w:rFonts w:eastAsiaTheme="minorEastAsia"/>
+        </w:rPr>
+        <w:t xml:space="preserve">h </w:t>
+      </w:r>
+      <w:r>
+        <w:rPr>
+          <w:rFonts w:eastAsiaTheme="minorEastAsia"/>
+        </w:rPr>
+        <w:t>motion</w:t>
+      </w:r>
+      <w:r>
+        <w:rPr>
+          <w:rFonts w:eastAsiaTheme="minorEastAsia"/>
+        </w:rPr>
+        <w:t>’s</w:t>
+      </w:r>
+      <w:r>
+        <w:rPr>
+          <w:rFonts w:eastAsiaTheme="minorEastAsia"/>
+        </w:rPr>
+        <w:t xml:space="preserve"> model </w:t>
+      </w:r>
+      <w:r>
+        <w:rPr>
+          <w:rFonts w:eastAsiaTheme="minorEastAsia"/>
+        </w:rPr>
+        <w:t xml:space="preserve">conditional probability pdf </w:t>
+      </w:r>
+      <m:oMath>
+        <m:r>
+          <w:rPr>
+            <w:rFonts w:ascii="Cambria Math" w:eastAsiaTheme="minorEastAsia" w:hAnsi="Cambria Math"/>
+          </w:rPr>
+          <w:lastRenderedPageBreak/>
+          <m:t>p(</m:t>
+        </m:r>
+        <m:sSub>
+          <m:sSubPr>
+            <m:ctrlPr>
+              <w:rPr>
+                <w:rFonts w:ascii="Cambria Math" w:eastAsiaTheme="minorEastAsia" w:hAnsi="Cambria Math"/>
+                <w:i/>
+              </w:rPr>
+            </m:ctrlPr>
+          </m:sSubPr>
+          <m:e>
+            <m:r>
+              <w:rPr>
+                <w:rFonts w:ascii="Cambria Math" w:eastAsiaTheme="minorEastAsia" w:hAnsi="Cambria Math"/>
+              </w:rPr>
+              <m:t>x</m:t>
+            </m:r>
+          </m:e>
+          <m:sub>
+            <m:r>
+              <w:rPr>
+                <w:rFonts w:ascii="Cambria Math" w:eastAsiaTheme="minorEastAsia" w:hAnsi="Cambria Math"/>
+              </w:rPr>
+              <m:t>i</m:t>
+            </m:r>
+          </m:sub>
+        </m:sSub>
+        <m:r>
+          <w:rPr>
+            <w:rFonts w:ascii="Cambria Math" w:eastAsiaTheme="minorEastAsia" w:hAnsi="Cambria Math"/>
+          </w:rPr>
+          <m:t>|</m:t>
+        </m:r>
+        <m:sSub>
+          <m:sSubPr>
+            <m:ctrlPr>
+              <w:rPr>
+                <w:rFonts w:ascii="Cambria Math" w:eastAsiaTheme="minorEastAsia" w:hAnsi="Cambria Math"/>
+                <w:i/>
+              </w:rPr>
+            </m:ctrlPr>
+          </m:sSubPr>
+          <m:e>
+            <m:r>
+              <w:rPr>
+                <w:rFonts w:ascii="Cambria Math" w:eastAsiaTheme="minorEastAsia" w:hAnsi="Cambria Math"/>
+              </w:rPr>
+              <m:t>x</m:t>
+            </m:r>
+          </m:e>
+          <m:sub>
+            <m:r>
+              <w:rPr>
+                <w:rFonts w:ascii="Cambria Math" w:eastAsiaTheme="minorEastAsia" w:hAnsi="Cambria Math"/>
+              </w:rPr>
+              <m:t>i-1</m:t>
+            </m:r>
+          </m:sub>
+        </m:sSub>
+        <m:r>
+          <w:rPr>
+            <w:rFonts w:ascii="Cambria Math" w:eastAsiaTheme="minorEastAsia" w:hAnsi="Cambria Math"/>
+          </w:rPr>
+          <m:t>,</m:t>
+        </m:r>
+        <m:sSub>
+          <m:sSubPr>
+            <m:ctrlPr>
+              <w:rPr>
+                <w:rFonts w:ascii="Cambria Math" w:eastAsiaTheme="minorEastAsia" w:hAnsi="Cambria Math"/>
+                <w:i/>
+              </w:rPr>
+            </m:ctrlPr>
+          </m:sSubPr>
+          <m:e>
+            <m:r>
+              <w:rPr>
+                <w:rFonts w:ascii="Cambria Math" w:eastAsiaTheme="minorEastAsia" w:hAnsi="Cambria Math"/>
+              </w:rPr>
+              <m:t>u</m:t>
+            </m:r>
+          </m:e>
+          <m:sub>
+            <m:r>
+              <w:rPr>
+                <w:rFonts w:ascii="Cambria Math" w:eastAsiaTheme="minorEastAsia" w:hAnsi="Cambria Math"/>
+              </w:rPr>
+              <m:t>i-1</m:t>
+            </m:r>
+          </m:sub>
+        </m:sSub>
+        <m:r>
+          <w:rPr>
+            <w:rFonts w:ascii="Cambria Math" w:eastAsiaTheme="minorEastAsia" w:hAnsi="Cambria Math"/>
+          </w:rPr>
+          <m:t>)</m:t>
+        </m:r>
+      </m:oMath>
+      <w:r>
+        <w:rPr>
+          <w:rFonts w:eastAsiaTheme="minorEastAsia"/>
+        </w:rPr>
+        <w:t xml:space="preserve"> has two states involved</w:t>
+      </w:r>
+      <w:r>
+        <w:rPr>
+          <w:rFonts w:eastAsiaTheme="minorEastAsia"/>
+        </w:rPr>
+        <w:t xml:space="preserve">, and with the assumption of a gaussian distribution, </w:t>
+      </w:r>
+      <w:r>
+        <w:rPr>
+          <w:rFonts w:eastAsiaTheme="minorEastAsia"/>
+        </w:rPr>
+        <w:t>correspond</w:t>
+      </w:r>
+      <w:r>
+        <w:rPr>
+          <w:rFonts w:eastAsiaTheme="minorEastAsia"/>
+        </w:rPr>
+        <w:t>s</w:t>
+      </w:r>
+      <w:r>
+        <w:rPr>
+          <w:rFonts w:eastAsiaTheme="minorEastAsia"/>
+        </w:rPr>
+        <w:t xml:space="preserve"> to the following factor</w:t>
+      </w:r>
+      <w:r>
+        <w:rPr>
+          <w:rFonts w:eastAsiaTheme="minorEastAsia"/>
+        </w:rPr>
+        <w:t>:</w:t>
+      </w:r>
+    </w:p>
+    <w:p>
+      <w:pPr>
+        <w:rPr>
+          <w:rFonts w:eastAsiaTheme="minorEastAsia"/>
+        </w:rPr>
+      </w:pPr>
+      <m:oMathPara>
+        <m:oMath>
+          <m:r>
+            <w:rPr>
+              <w:rFonts w:ascii="Cambria Math" w:eastAsiaTheme="minorEastAsia" w:hAnsi="Cambria Math"/>
+            </w:rPr>
+            <m:t>p</m:t>
+          </m:r>
+          <m:d>
+            <m:dPr>
+              <m:ctrlPr>
+                <w:rPr>
+                  <w:rFonts w:ascii="Cambria Math" w:eastAsiaTheme="minorEastAsia" w:hAnsi="Cambria Math"/>
+                  <w:i/>
+                </w:rPr>
+              </m:ctrlPr>
+            </m:dPr>
+            <m:e>
+              <m:sSub>
+                <m:sSubPr>
+                  <m:ctrlPr>
+                    <w:rPr>
+                      <w:rFonts w:ascii="Cambria Math" w:eastAsiaTheme="minorEastAsia" w:hAnsi="Cambria Math"/>
+                      <w:i/>
+                    </w:rPr>
+                  </m:ctrlPr>
+                </m:sSubPr>
+                <m:e>
+                  <m:r>
+                    <w:rPr>
+                      <w:rFonts w:ascii="Cambria Math" w:eastAsiaTheme="minorEastAsia" w:hAnsi="Cambria Math"/>
+                    </w:rPr>
+                    <m:t>x</m:t>
+                  </m:r>
+                </m:e>
+                <m:sub>
+                  <m:r>
+                    <w:rPr>
+                      <w:rFonts w:ascii="Cambria Math" w:eastAsiaTheme="minorEastAsia" w:hAnsi="Cambria Math"/>
+                    </w:rPr>
+                    <m:t>i</m:t>
+                  </m:r>
+                </m:sub>
+              </m:sSub>
+            </m:e>
+            <m:e>
+              <m:sSub>
+                <m:sSubPr>
+                  <m:ctrlPr>
+                    <w:rPr>
+                      <w:rFonts w:ascii="Cambria Math" w:eastAsiaTheme="minorEastAsia" w:hAnsi="Cambria Math"/>
+                      <w:i/>
+                    </w:rPr>
+                  </m:ctrlPr>
+                </m:sSubPr>
+                <m:e>
+                  <m:r>
+                    <w:rPr>
+                      <w:rFonts w:ascii="Cambria Math" w:eastAsiaTheme="minorEastAsia" w:hAnsi="Cambria Math"/>
+                    </w:rPr>
+                    <m:t>x</m:t>
+                  </m:r>
+                </m:e>
+                <m:sub>
+                  <m:r>
+                    <w:rPr>
+                      <w:rFonts w:ascii="Cambria Math" w:eastAsiaTheme="minorEastAsia" w:hAnsi="Cambria Math"/>
+                    </w:rPr>
+                    <m:t>i-1</m:t>
+                  </m:r>
+                </m:sub>
+              </m:sSub>
+              <m:r>
+                <w:rPr>
+                  <w:rFonts w:ascii="Cambria Math" w:eastAsiaTheme="minorEastAsia" w:hAnsi="Cambria Math"/>
+                </w:rPr>
+                <m:t>,</m:t>
+              </m:r>
+              <m:sSub>
+                <m:sSubPr>
+                  <m:ctrlPr>
+                    <w:rPr>
+                      <w:rFonts w:ascii="Cambria Math" w:eastAsiaTheme="minorEastAsia" w:hAnsi="Cambria Math"/>
+                      <w:i/>
+                    </w:rPr>
+                  </m:ctrlPr>
+                </m:sSubPr>
+                <m:e>
+                  <m:r>
+                    <w:rPr>
+                      <w:rFonts w:ascii="Cambria Math" w:eastAsiaTheme="minorEastAsia" w:hAnsi="Cambria Math"/>
+                    </w:rPr>
+                    <m:t>u</m:t>
+                  </m:r>
+                </m:e>
+                <m:sub>
+                  <m:r>
+                    <w:rPr>
+                      <w:rFonts w:ascii="Cambria Math" w:eastAsiaTheme="minorEastAsia" w:hAnsi="Cambria Math"/>
+                    </w:rPr>
+                    <m:t>i-1</m:t>
+                  </m:r>
+                </m:sub>
+              </m:sSub>
+            </m:e>
+          </m:d>
+          <m:r>
+            <w:rPr>
+              <w:rFonts w:ascii="Cambria Math" w:eastAsiaTheme="minorEastAsia" w:hAnsi="Cambria Math"/>
+            </w:rPr>
+            <m:t>∝</m:t>
+          </m:r>
+          <m:sSub>
+            <m:sSubPr>
+              <m:ctrlPr>
+                <w:rPr>
+                  <w:rFonts w:ascii="Cambria Math" w:eastAsiaTheme="minorEastAsia" w:hAnsi="Cambria Math"/>
+                  <w:i/>
+                </w:rPr>
+              </m:ctrlPr>
+            </m:sSubPr>
+            <m:e>
+              <m:r>
+                <w:rPr>
+                  <w:rFonts w:ascii="Cambria Math" w:eastAsiaTheme="minorEastAsia" w:hAnsi="Cambria Math"/>
+                </w:rPr>
+                <m:t>f</m:t>
+              </m:r>
+            </m:e>
+            <m:sub>
+              <m:r>
+                <w:rPr>
+                  <w:rFonts w:ascii="Cambria Math" w:eastAsiaTheme="minorEastAsia" w:hAnsi="Cambria Math"/>
+                </w:rPr>
+                <m:t>motio</m:t>
+              </m:r>
+              <m:sSub>
+                <m:sSubPr>
+                  <m:ctrlPr>
+                    <w:rPr>
+                      <w:rFonts w:ascii="Cambria Math" w:eastAsiaTheme="minorEastAsia" w:hAnsi="Cambria Math"/>
+                      <w:i/>
+                    </w:rPr>
+                  </m:ctrlPr>
+                </m:sSubPr>
+                <m:e>
+                  <m:r>
+                    <w:rPr>
+                      <w:rFonts w:ascii="Cambria Math" w:eastAsiaTheme="minorEastAsia" w:hAnsi="Cambria Math"/>
+                    </w:rPr>
+                    <m:t>n</m:t>
+                  </m:r>
+                </m:e>
+                <m:sub>
+                  <m:r>
+                    <w:rPr>
+                      <w:rFonts w:ascii="Cambria Math" w:eastAsiaTheme="minorEastAsia" w:hAnsi="Cambria Math"/>
+                    </w:rPr>
+                    <m:t>i</m:t>
+                  </m:r>
+                </m:sub>
+              </m:sSub>
+            </m:sub>
+          </m:sSub>
+          <m:d>
+            <m:dPr>
+              <m:ctrlPr>
+                <w:rPr>
+                  <w:rFonts w:ascii="Cambria Math" w:eastAsiaTheme="minorEastAsia" w:hAnsi="Cambria Math"/>
+                  <w:i/>
+                </w:rPr>
+              </m:ctrlPr>
+            </m:dPr>
+            <m:e>
+              <m:sSub>
+                <m:sSubPr>
+                  <m:ctrlPr>
+                    <w:rPr>
+                      <w:rFonts w:ascii="Cambria Math" w:eastAsiaTheme="minorEastAsia" w:hAnsi="Cambria Math"/>
+                      <w:i/>
+                    </w:rPr>
+                  </m:ctrlPr>
+                </m:sSubPr>
+                <m:e>
+                  <m:r>
+                    <w:rPr>
+                      <w:rFonts w:ascii="Cambria Math" w:eastAsiaTheme="minorEastAsia" w:hAnsi="Cambria Math"/>
+                    </w:rPr>
+                    <m:t>x</m:t>
+                  </m:r>
+                </m:e>
+                <m:sub>
+                  <m:r>
+                    <w:rPr>
+                      <w:rFonts w:ascii="Cambria Math" w:eastAsiaTheme="minorEastAsia" w:hAnsi="Cambria Math"/>
+                    </w:rPr>
+                    <m:t>i</m:t>
+                  </m:r>
+                </m:sub>
+              </m:sSub>
+              <m:r>
+                <w:rPr>
+                  <w:rFonts w:ascii="Cambria Math" w:eastAsiaTheme="minorEastAsia" w:hAnsi="Cambria Math"/>
+                </w:rPr>
+                <m:t>,</m:t>
+              </m:r>
+              <m:sSub>
+                <m:sSubPr>
+                  <m:ctrlPr>
+                    <w:rPr>
+                      <w:rFonts w:ascii="Cambria Math" w:eastAsiaTheme="minorEastAsia" w:hAnsi="Cambria Math"/>
+                      <w:i/>
+                    </w:rPr>
+                  </m:ctrlPr>
+                </m:sSubPr>
+                <m:e>
+                  <m:r>
+                    <w:rPr>
+                      <w:rFonts w:ascii="Cambria Math" w:eastAsiaTheme="minorEastAsia" w:hAnsi="Cambria Math"/>
+                    </w:rPr>
+                    <m:t>x</m:t>
+                  </m:r>
+                </m:e>
+                <m:sub>
+                  <m:r>
+                    <w:rPr>
+                      <w:rFonts w:ascii="Cambria Math" w:eastAsiaTheme="minorEastAsia" w:hAnsi="Cambria Math"/>
+                    </w:rPr>
+                    <m:t>i-1</m:t>
+                  </m:r>
+                </m:sub>
+              </m:sSub>
+            </m:e>
+          </m:d>
+          <m:r>
+            <w:rPr>
+              <w:rFonts w:ascii="Cambria Math" w:eastAsiaTheme="minorEastAsia" w:hAnsi="Cambria Math"/>
+            </w:rPr>
+            <m:t>=</m:t>
+          </m:r>
+          <m:sSup>
+            <m:sSupPr>
+              <m:ctrlPr>
+                <w:rPr>
+                  <w:rFonts w:ascii="Cambria Math" w:eastAsiaTheme="minorEastAsia" w:hAnsi="Cambria Math"/>
+                  <w:i/>
+                </w:rPr>
+              </m:ctrlPr>
+            </m:sSupPr>
+            <m:e>
+              <m:r>
+                <w:rPr>
+                  <w:rFonts w:ascii="Cambria Math" w:eastAsiaTheme="minorEastAsia" w:hAnsi="Cambria Math"/>
+                </w:rPr>
+                <m:t>e</m:t>
+              </m:r>
+            </m:e>
+            <m:sup>
+              <m:r>
+                <w:rPr>
+                  <w:rFonts w:ascii="Cambria Math" w:eastAsiaTheme="minorEastAsia" w:hAnsi="Cambria Math"/>
+                </w:rPr>
+                <m:t>-</m:t>
+              </m:r>
+              <m:f>
+                <m:fPr>
+                  <m:ctrlPr>
+                    <w:rPr>
+                      <w:rFonts w:ascii="Cambria Math" w:eastAsiaTheme="minorEastAsia" w:hAnsi="Cambria Math"/>
+                      <w:i/>
+                    </w:rPr>
+                  </m:ctrlPr>
+                </m:fPr>
+                <m:num>
+                  <m:r>
+                    <w:rPr>
+                      <w:rFonts w:ascii="Cambria Math" w:eastAsiaTheme="minorEastAsia" w:hAnsi="Cambria Math"/>
+                    </w:rPr>
+                    <m:t>1</m:t>
+                  </m:r>
+                </m:num>
+                <m:den>
+                  <m:r>
+                    <w:rPr>
+                      <w:rFonts w:ascii="Cambria Math" w:eastAsiaTheme="minorEastAsia" w:hAnsi="Cambria Math"/>
+                    </w:rPr>
+                    <m:t>2</m:t>
+                  </m:r>
+                </m:den>
+              </m:f>
+              <m:sSub>
+                <m:sSubPr>
+                  <m:ctrlPr>
+                    <w:rPr>
+                      <w:rFonts w:ascii="Cambria Math" w:eastAsiaTheme="minorEastAsia" w:hAnsi="Cambria Math"/>
+                      <w:i/>
+                    </w:rPr>
+                  </m:ctrlPr>
+                </m:sSubPr>
+                <m:e>
+                  <m:sSup>
+                    <m:sSupPr>
+                      <m:ctrlPr>
+                        <w:rPr>
+                          <w:rFonts w:ascii="Cambria Math" w:eastAsiaTheme="minorEastAsia" w:hAnsi="Cambria Math"/>
+                          <w:i/>
+                        </w:rPr>
+                      </m:ctrlPr>
+                    </m:sSupPr>
+                    <m:e>
+                      <m:sSub>
+                        <m:sSubPr>
+                          <m:ctrlPr>
+                            <w:rPr>
+                              <w:rFonts w:ascii="Cambria Math" w:eastAsiaTheme="minorEastAsia" w:hAnsi="Cambria Math"/>
+                              <w:i/>
+                            </w:rPr>
+                          </m:ctrlPr>
+                        </m:sSubPr>
+                        <m:e>
+                          <m:d>
+                            <m:dPr>
+                              <m:begChr m:val="|"/>
+                              <m:endChr m:val="|"/>
+                              <m:ctrlPr>
+                                <w:rPr>
+                                  <w:rFonts w:ascii="Cambria Math" w:eastAsiaTheme="minorEastAsia" w:hAnsi="Cambria Math"/>
+                                  <w:i/>
+                                </w:rPr>
+                              </m:ctrlPr>
+                            </m:dPr>
+                            <m:e>
+                              <m:d>
+                                <m:dPr>
+                                  <m:begChr m:val="|"/>
+                                  <m:endChr m:val="|"/>
+                                  <m:ctrlPr>
+                                    <w:rPr>
+                                      <w:rFonts w:ascii="Cambria Math" w:eastAsiaTheme="minorEastAsia" w:hAnsi="Cambria Math"/>
+                                      <w:i/>
+                                    </w:rPr>
+                                  </m:ctrlPr>
+                                </m:dPr>
+                                <m:e>
+                                  <m:sSub>
+                                    <m:sSubPr>
+                                      <m:ctrlPr>
+                                        <w:rPr>
+                                          <w:rFonts w:ascii="Cambria Math" w:eastAsiaTheme="minorEastAsia" w:hAnsi="Cambria Math"/>
+                                          <w:i/>
+                                        </w:rPr>
+                                      </m:ctrlPr>
+                                    </m:sSubPr>
+                                    <m:e>
+                                      <m:r>
+                                        <w:rPr>
+                                          <w:rFonts w:ascii="Cambria Math" w:eastAsiaTheme="minorEastAsia" w:hAnsi="Cambria Math"/>
+                                        </w:rPr>
+                                        <m:t>x</m:t>
+                                      </m:r>
+                                    </m:e>
+                                    <m:sub>
+                                      <m:r>
+                                        <w:rPr>
+                                          <w:rFonts w:ascii="Cambria Math" w:eastAsiaTheme="minorEastAsia" w:hAnsi="Cambria Math"/>
+                                        </w:rPr>
+                                        <m:t>i</m:t>
+                                      </m:r>
+                                    </m:sub>
+                                  </m:sSub>
+                                  <m:r>
+                                    <w:rPr>
+                                      <w:rFonts w:ascii="Cambria Math" w:eastAsiaTheme="minorEastAsia" w:hAnsi="Cambria Math"/>
+                                    </w:rPr>
+                                    <m:t>-h</m:t>
+                                  </m:r>
+                                  <m:d>
+                                    <m:dPr>
+                                      <m:ctrlPr>
+                                        <w:rPr>
+                                          <w:rFonts w:ascii="Cambria Math" w:eastAsiaTheme="minorEastAsia" w:hAnsi="Cambria Math"/>
+                                          <w:i/>
+                                        </w:rPr>
+                                      </m:ctrlPr>
+                                    </m:dPr>
+                                    <m:e>
+                                      <m:sSub>
+                                        <m:sSubPr>
+                                          <m:ctrlPr>
+                                            <w:rPr>
+                                              <w:rFonts w:ascii="Cambria Math" w:eastAsiaTheme="minorEastAsia" w:hAnsi="Cambria Math"/>
+                                              <w:i/>
+                                            </w:rPr>
+                                          </m:ctrlPr>
+                                        </m:sSubPr>
+                                        <m:e>
+                                          <m:r>
+                                            <w:rPr>
+                                              <w:rFonts w:ascii="Cambria Math" w:eastAsiaTheme="minorEastAsia" w:hAnsi="Cambria Math"/>
+                                            </w:rPr>
+                                            <m:t>x</m:t>
+                                          </m:r>
+                                        </m:e>
+                                        <m:sub>
+                                          <m:r>
+                                            <w:rPr>
+                                              <w:rFonts w:ascii="Cambria Math" w:eastAsiaTheme="minorEastAsia" w:hAnsi="Cambria Math"/>
+                                            </w:rPr>
+                                            <m:t>i-1</m:t>
+                                          </m:r>
+                                        </m:sub>
+                                      </m:sSub>
+                                      <m:r>
+                                        <w:rPr>
+                                          <w:rFonts w:ascii="Cambria Math" w:eastAsiaTheme="minorEastAsia" w:hAnsi="Cambria Math"/>
+                                        </w:rPr>
+                                        <m:t>,</m:t>
+                                      </m:r>
+                                      <m:sSub>
+                                        <m:sSubPr>
+                                          <m:ctrlPr>
+                                            <w:rPr>
+                                              <w:rFonts w:ascii="Cambria Math" w:eastAsiaTheme="minorEastAsia" w:hAnsi="Cambria Math"/>
+                                              <w:i/>
+                                            </w:rPr>
+                                          </m:ctrlPr>
+                                        </m:sSubPr>
+                                        <m:e>
+                                          <m:r>
+                                            <w:rPr>
+                                              <w:rFonts w:ascii="Cambria Math" w:eastAsiaTheme="minorEastAsia" w:hAnsi="Cambria Math"/>
+                                            </w:rPr>
+                                            <m:t>u</m:t>
+                                          </m:r>
+                                        </m:e>
+                                        <m:sub>
+                                          <m:r>
+                                            <w:rPr>
+                                              <w:rFonts w:ascii="Cambria Math" w:eastAsiaTheme="minorEastAsia" w:hAnsi="Cambria Math"/>
+                                            </w:rPr>
+                                            <m:t>i-1</m:t>
+                                          </m:r>
+                                        </m:sub>
+                                      </m:sSub>
+                                    </m:e>
+                                  </m:d>
+                                </m:e>
+                              </m:d>
+                            </m:e>
+                          </m:d>
+                        </m:e>
+                        <m:sub>
+                          <m:r>
+                            <m:rPr>
+                              <m:sty m:val="p"/>
+                            </m:rPr>
+                            <w:rPr>
+                              <w:rFonts w:ascii="Cambria Math" w:eastAsiaTheme="minorEastAsia" w:hAnsi="Cambria Math"/>
+                            </w:rPr>
+                            <m:t>Σ</m:t>
+                          </m:r>
+                        </m:sub>
+                      </m:sSub>
+                    </m:e>
+                    <m:sup>
+                      <m:r>
+                        <w:rPr>
+                          <w:rFonts w:ascii="Cambria Math" w:eastAsiaTheme="minorEastAsia" w:hAnsi="Cambria Math"/>
+                        </w:rPr>
+                        <m:t>2</m:t>
+                      </m:r>
+                    </m:sup>
+                  </m:sSup>
+                  <m:ctrlPr>
+                    <w:rPr>
+                      <w:rFonts w:ascii="Cambria Math" w:eastAsiaTheme="minorEastAsia" w:hAnsi="Cambria Math"/>
+                    </w:rPr>
+                  </m:ctrlPr>
+                </m:e>
+                <m:sub>
+                  <m:r>
+                    <w:rPr>
+                      <w:rFonts w:ascii="Cambria Math" w:eastAsiaTheme="minorEastAsia" w:hAnsi="Cambria Math"/>
+                    </w:rPr>
+                    <m:t xml:space="preserve"> </m:t>
+                  </m:r>
+                </m:sub>
+              </m:sSub>
+            </m:sup>
+          </m:sSup>
+        </m:oMath>
+      </m:oMathPara>
+    </w:p>
+    <w:p>
+      <w:pPr>
+        <w:rPr>
+          <w:rFonts w:eastAsiaTheme="minorEastAsia"/>
+        </w:rPr>
+      </w:pPr>
+      <w:r>
+        <w:rPr>
+          <w:rFonts w:eastAsiaTheme="minorEastAsia"/>
+        </w:rPr>
+        <w:t xml:space="preserve">Note that the function </w:t>
+      </w:r>
+      <m:oMath>
+        <m:r>
+          <w:rPr>
+            <w:rFonts w:ascii="Cambria Math" w:eastAsiaTheme="minorEastAsia" w:hAnsi="Cambria Math"/>
+          </w:rPr>
+          <m:t>h</m:t>
+        </m:r>
+      </m:oMath>
+      <w:r>
+        <w:rPr>
+          <w:rFonts w:eastAsiaTheme="minorEastAsia"/>
+        </w:rPr>
+        <w:t xml:space="preserve"> itself is not explicit in the factor’s arguments.</w:t>
+      </w:r>
+    </w:p>
+    <w:p>
+      <w:pPr>
+        <w:rPr>
+          <w:rFonts w:eastAsiaTheme="minorEastAsia"/>
+        </w:rPr>
+      </w:pPr>
+      <w:r>
+        <w:rPr>
+          <w:rFonts w:eastAsiaTheme="minorEastAsia"/>
+        </w:rPr>
+        <w:t>In</w:t>
+      </w:r>
+      <w:r>
+        <w:rPr>
+          <w:rFonts w:eastAsiaTheme="minorEastAsia"/>
+        </w:rPr>
+        <w:t xml:space="preserve"> our SLAM problem, a joint distribution</w:t>
+      </w:r>
+      <w:r>
+        <w:rPr>
+          <w:rFonts w:eastAsiaTheme="minorEastAsia"/>
+        </w:rPr>
+        <w:t xml:space="preserve"> over a state (poses and landmarks)</w:t>
+      </w:r>
+      <w:r>
+        <w:rPr>
+          <w:rFonts w:eastAsiaTheme="minorEastAsia"/>
+        </w:rPr>
+        <w:t xml:space="preserve"> </w:t>
+      </w:r>
+      <w:r>
+        <w:rPr>
+          <w:rFonts w:eastAsiaTheme="minorEastAsia"/>
+        </w:rPr>
+        <w:t>is</w:t>
+      </w:r>
+      <w:r>
+        <w:rPr>
+          <w:rFonts w:eastAsiaTheme="minorEastAsia"/>
+        </w:rPr>
+        <w:t xml:space="preserve"> proportional to a multiplication of factors.</w:t>
+      </w:r>
+      <w:r>
+        <w:rPr>
+          <w:rFonts w:eastAsiaTheme="minorEastAsia"/>
+        </w:rPr>
+        <w:br/>
+      </w:r>
+      <w:r>
+        <w:rPr>
+          <w:rFonts w:eastAsiaTheme="minorEastAsia"/>
+        </w:rPr>
+        <w:t xml:space="preserve">Below is the factor graph representation for our </w:t>
+      </w:r>
+      <w:r>
+        <w:rPr>
+          <w:rFonts w:eastAsiaTheme="minorEastAsia"/>
+        </w:rPr>
+        <w:t xml:space="preserve">SLAM </w:t>
+      </w:r>
+      <w:r>
+        <w:rPr>
+          <w:rFonts w:eastAsiaTheme="minorEastAsia"/>
+        </w:rPr>
+        <w:t>problem.</w:t>
+      </w:r>
+    </w:p>
+    <w:p>
+      <w:pPr>
+        <w:rPr>
           <w:sz w:val="20"/>
           <w:szCs w:val="20"/>
         </w:rPr>
@@ -3724,605 +5291,615 @@
       </m:oMathPara>
     </w:p>
     <w:p>
-      <m:oMathPara>
-        <m:oMath>
-          <m:r>
-            <w:rPr>
-              <w:rFonts w:ascii="Cambria Math" w:hAnsi="Cambria Math"/>
-            </w:rPr>
-            <m:t>∝</m:t>
-          </m:r>
-          <m:sSub>
-            <m:sSubPr>
-              <m:ctrlPr>
-                <w:rPr>
-                  <w:rFonts w:ascii="Cambria Math" w:hAnsi="Cambria Math"/>
-                  <w:i/>
-                </w:rPr>
-              </m:ctrlPr>
-            </m:sSubPr>
-            <m:e>
-              <m:r>
-                <w:rPr>
-                  <w:rFonts w:ascii="Cambria Math" w:hAnsi="Cambria Math"/>
-                </w:rPr>
-                <m:t>f</m:t>
-              </m:r>
-            </m:e>
-            <m:sub>
-              <m:r>
-                <w:rPr>
-                  <w:rFonts w:ascii="Cambria Math" w:hAnsi="Cambria Math"/>
-                </w:rPr>
-                <m:t>0</m:t>
-              </m:r>
-            </m:sub>
-          </m:sSub>
-          <m:d>
-            <m:dPr>
-              <m:ctrlPr>
-                <w:rPr>
-                  <w:rFonts w:ascii="Cambria Math" w:hAnsi="Cambria Math"/>
-                  <w:i/>
-                </w:rPr>
-              </m:ctrlPr>
-            </m:dPr>
-            <m:e>
-              <m:sSub>
-                <m:sSubPr>
-                  <m:ctrlPr>
-                    <w:rPr>
-                      <w:rFonts w:ascii="Cambria Math" w:hAnsi="Cambria Math"/>
-                      <w:i/>
-                    </w:rPr>
-                  </m:ctrlPr>
-                </m:sSubPr>
-                <m:e>
-                  <m:r>
-                    <w:rPr>
-                      <w:rFonts w:ascii="Cambria Math" w:hAnsi="Cambria Math"/>
-                    </w:rPr>
-                    <m:t>x</m:t>
-                  </m:r>
-                </m:e>
-                <m:sub>
-                  <m:r>
-                    <w:rPr>
-                      <w:rFonts w:ascii="Cambria Math" w:hAnsi="Cambria Math"/>
-                    </w:rPr>
-                    <m:t>0</m:t>
-                  </m:r>
-                </m:sub>
-              </m:sSub>
-            </m:e>
-          </m:d>
-          <m:sSub>
-            <m:sSubPr>
-              <m:ctrlPr>
-                <w:rPr>
-                  <w:rFonts w:ascii="Cambria Math" w:hAnsi="Cambria Math"/>
-                  <w:i/>
-                </w:rPr>
-              </m:ctrlPr>
-            </m:sSubPr>
-            <m:e>
-              <m:r>
-                <w:rPr>
-                  <w:rFonts w:ascii="Cambria Math" w:hAnsi="Cambria Math"/>
-                </w:rPr>
-                <m:t>f</m:t>
-              </m:r>
-            </m:e>
-            <m:sub>
-              <m:r>
-                <w:rPr>
-                  <w:rFonts w:ascii="Cambria Math" w:hAnsi="Cambria Math"/>
-                </w:rPr>
-                <m:t>1</m:t>
-              </m:r>
-            </m:sub>
-          </m:sSub>
-          <m:d>
-            <m:dPr>
-              <m:ctrlPr>
-                <w:rPr>
-                  <w:rFonts w:ascii="Cambria Math" w:hAnsi="Cambria Math"/>
-                  <w:i/>
-                </w:rPr>
-              </m:ctrlPr>
-            </m:dPr>
-            <m:e>
-              <m:sSub>
-                <m:sSubPr>
-                  <m:ctrlPr>
-                    <w:rPr>
-                      <w:rFonts w:ascii="Cambria Math" w:hAnsi="Cambria Math"/>
-                      <w:i/>
-                    </w:rPr>
-                  </m:ctrlPr>
-                </m:sSubPr>
-                <m:e>
-                  <m:r>
-                    <w:rPr>
-                      <w:rFonts w:ascii="Cambria Math" w:hAnsi="Cambria Math"/>
-                    </w:rPr>
-                    <m:t>x</m:t>
-                  </m:r>
-                </m:e>
-                <m:sub>
-                  <m:r>
-                    <w:rPr>
-                      <w:rFonts w:ascii="Cambria Math" w:hAnsi="Cambria Math"/>
-                    </w:rPr>
-                    <m:t>0</m:t>
-                  </m:r>
-                </m:sub>
-              </m:sSub>
-              <m:r>
-                <w:rPr>
-                  <w:rFonts w:ascii="Cambria Math" w:hAnsi="Cambria Math"/>
-                </w:rPr>
-                <m:t>,</m:t>
-              </m:r>
-              <m:sSub>
-                <m:sSubPr>
-                  <m:ctrlPr>
-                    <w:rPr>
-                      <w:rFonts w:ascii="Cambria Math" w:hAnsi="Cambria Math"/>
-                      <w:i/>
-                    </w:rPr>
-                  </m:ctrlPr>
-                </m:sSubPr>
-                <m:e>
-                  <m:r>
-                    <w:rPr>
-                      <w:rFonts w:ascii="Cambria Math" w:hAnsi="Cambria Math"/>
-                    </w:rPr>
-                    <m:t>x</m:t>
-                  </m:r>
-                </m:e>
-                <m:sub>
-                  <m:r>
-                    <w:rPr>
-                      <w:rFonts w:ascii="Cambria Math" w:hAnsi="Cambria Math"/>
-                    </w:rPr>
-                    <m:t>1</m:t>
-                  </m:r>
-                </m:sub>
-              </m:sSub>
-            </m:e>
-          </m:d>
-          <m:sSub>
-            <m:sSubPr>
-              <m:ctrlPr>
-                <w:rPr>
-                  <w:rFonts w:ascii="Cambria Math" w:hAnsi="Cambria Math"/>
-                  <w:i/>
-                </w:rPr>
-              </m:ctrlPr>
-            </m:sSubPr>
-            <m:e>
-              <m:r>
-                <w:rPr>
-                  <w:rFonts w:ascii="Cambria Math" w:hAnsi="Cambria Math"/>
-                </w:rPr>
-                <m:t>f</m:t>
-              </m:r>
-            </m:e>
-            <m:sub>
-              <m:r>
-                <w:rPr>
-                  <w:rFonts w:ascii="Cambria Math" w:hAnsi="Cambria Math"/>
-                </w:rPr>
-                <m:t>2</m:t>
-              </m:r>
-            </m:sub>
-          </m:sSub>
-          <m:d>
-            <m:dPr>
-              <m:ctrlPr>
-                <w:rPr>
-                  <w:rFonts w:ascii="Cambria Math" w:hAnsi="Cambria Math"/>
-                  <w:i/>
-                </w:rPr>
-              </m:ctrlPr>
-            </m:dPr>
-            <m:e>
-              <m:sSub>
-                <m:sSubPr>
-                  <m:ctrlPr>
-                    <w:rPr>
-                      <w:rFonts w:ascii="Cambria Math" w:hAnsi="Cambria Math"/>
-                      <w:i/>
-                    </w:rPr>
-                  </m:ctrlPr>
-                </m:sSubPr>
-                <m:e>
-                  <m:r>
-                    <w:rPr>
-                      <w:rFonts w:ascii="Cambria Math" w:hAnsi="Cambria Math"/>
-                    </w:rPr>
-                    <m:t>x</m:t>
-                  </m:r>
-                </m:e>
-                <m:sub>
-                  <m:r>
-                    <w:rPr>
-                      <w:rFonts w:ascii="Cambria Math" w:hAnsi="Cambria Math"/>
-                    </w:rPr>
-                    <m:t>1</m:t>
-                  </m:r>
-                </m:sub>
-              </m:sSub>
-              <m:r>
-                <w:rPr>
-                  <w:rFonts w:ascii="Cambria Math" w:hAnsi="Cambria Math"/>
-                </w:rPr>
-                <m:t>,</m:t>
-              </m:r>
-              <m:sSub>
-                <m:sSubPr>
-                  <m:ctrlPr>
-                    <w:rPr>
-                      <w:rFonts w:ascii="Cambria Math" w:hAnsi="Cambria Math"/>
-                      <w:i/>
-                    </w:rPr>
-                  </m:ctrlPr>
-                </m:sSubPr>
-                <m:e>
-                  <m:r>
-                    <w:rPr>
-                      <w:rFonts w:ascii="Cambria Math" w:hAnsi="Cambria Math"/>
-                    </w:rPr>
-                    <m:t>x</m:t>
-                  </m:r>
-                </m:e>
-                <m:sub>
-                  <m:r>
-                    <w:rPr>
-                      <w:rFonts w:ascii="Cambria Math" w:hAnsi="Cambria Math"/>
-                    </w:rPr>
-                    <m:t>2</m:t>
-                  </m:r>
-                </m:sub>
-              </m:sSub>
-            </m:e>
-          </m:d>
-          <m:sSub>
-            <m:sSubPr>
-              <m:ctrlPr>
-                <w:rPr>
-                  <w:rFonts w:ascii="Cambria Math" w:hAnsi="Cambria Math"/>
-                  <w:i/>
-                </w:rPr>
-              </m:ctrlPr>
-            </m:sSubPr>
-            <m:e>
-              <m:r>
-                <w:rPr>
-                  <w:rFonts w:ascii="Cambria Math" w:hAnsi="Cambria Math"/>
-                </w:rPr>
-                <m:t>f</m:t>
-              </m:r>
-            </m:e>
-            <m:sub>
-              <m:r>
-                <w:rPr>
-                  <w:rFonts w:ascii="Cambria Math" w:hAnsi="Cambria Math"/>
-                </w:rPr>
-                <m:t>3</m:t>
-              </m:r>
-            </m:sub>
-          </m:sSub>
-          <m:d>
-            <m:dPr>
-              <m:ctrlPr>
-                <w:rPr>
-                  <w:rFonts w:ascii="Cambria Math" w:hAnsi="Cambria Math"/>
-                  <w:i/>
-                </w:rPr>
-              </m:ctrlPr>
-            </m:dPr>
-            <m:e>
-              <m:sSub>
-                <m:sSubPr>
-                  <m:ctrlPr>
-                    <w:rPr>
-                      <w:rFonts w:ascii="Cambria Math" w:hAnsi="Cambria Math"/>
-                      <w:i/>
-                    </w:rPr>
-                  </m:ctrlPr>
-                </m:sSubPr>
-                <m:e>
-                  <m:r>
-                    <w:rPr>
-                      <w:rFonts w:ascii="Cambria Math" w:hAnsi="Cambria Math"/>
-                    </w:rPr>
-                    <m:t>x</m:t>
-                  </m:r>
-                </m:e>
-                <m:sub>
-                  <m:r>
-                    <w:rPr>
-                      <w:rFonts w:ascii="Cambria Math" w:hAnsi="Cambria Math"/>
-                    </w:rPr>
-                    <m:t>2</m:t>
-                  </m:r>
-                </m:sub>
-              </m:sSub>
-              <m:r>
-                <w:rPr>
-                  <w:rFonts w:ascii="Cambria Math" w:hAnsi="Cambria Math"/>
-                </w:rPr>
-                <m:t>,</m:t>
-              </m:r>
-              <m:sSub>
-                <m:sSubPr>
-                  <m:ctrlPr>
-                    <w:rPr>
-                      <w:rFonts w:ascii="Cambria Math" w:hAnsi="Cambria Math"/>
-                      <w:i/>
-                    </w:rPr>
-                  </m:ctrlPr>
-                </m:sSubPr>
-                <m:e>
-                  <m:r>
-                    <w:rPr>
-                      <w:rFonts w:ascii="Cambria Math" w:hAnsi="Cambria Math"/>
-                    </w:rPr>
-                    <m:t>x</m:t>
-                  </m:r>
-                </m:e>
-                <m:sub>
-                  <m:r>
-                    <w:rPr>
-                      <w:rFonts w:ascii="Cambria Math" w:hAnsi="Cambria Math"/>
-                    </w:rPr>
-                    <m:t>3</m:t>
-                  </m:r>
-                </m:sub>
-              </m:sSub>
-            </m:e>
-          </m:d>
-          <m:sSub>
-            <m:sSubPr>
-              <m:ctrlPr>
-                <w:rPr>
-                  <w:rFonts w:ascii="Cambria Math" w:hAnsi="Cambria Math"/>
-                  <w:i/>
-                </w:rPr>
-              </m:ctrlPr>
-            </m:sSubPr>
-            <m:e>
-              <m:r>
-                <w:rPr>
-                  <w:rFonts w:ascii="Cambria Math" w:hAnsi="Cambria Math"/>
-                </w:rPr>
-                <m:t>f</m:t>
-              </m:r>
-            </m:e>
-            <m:sub>
-              <m:r>
-                <w:rPr>
-                  <w:rFonts w:ascii="Cambria Math" w:hAnsi="Cambria Math"/>
-                </w:rPr>
-                <m:t>4</m:t>
-              </m:r>
-            </m:sub>
-          </m:sSub>
-          <m:r>
-            <w:rPr>
-              <w:rFonts w:ascii="Cambria Math" w:hAnsi="Cambria Math"/>
-            </w:rPr>
-            <m:t>(</m:t>
-          </m:r>
-          <m:sSub>
-            <m:sSubPr>
-              <m:ctrlPr>
-                <w:rPr>
-                  <w:rFonts w:ascii="Cambria Math" w:hAnsi="Cambria Math"/>
-                  <w:i/>
-                </w:rPr>
-              </m:ctrlPr>
-            </m:sSubPr>
-            <m:e>
-              <m:r>
-                <w:rPr>
-                  <w:rFonts w:ascii="Cambria Math" w:hAnsi="Cambria Math"/>
-                </w:rPr>
-                <m:t>x</m:t>
-              </m:r>
-            </m:e>
-            <m:sub>
-              <m:r>
-                <w:rPr>
-                  <w:rFonts w:ascii="Cambria Math" w:hAnsi="Cambria Math"/>
-                </w:rPr>
-                <m:t>3</m:t>
-              </m:r>
-            </m:sub>
-          </m:sSub>
-          <m:r>
-            <w:rPr>
-              <w:rFonts w:ascii="Cambria Math" w:hAnsi="Cambria Math"/>
-            </w:rPr>
-            <m:t>,</m:t>
-          </m:r>
-          <m:sSub>
-            <m:sSubPr>
-              <m:ctrlPr>
-                <w:rPr>
-                  <w:rFonts w:ascii="Cambria Math" w:hAnsi="Cambria Math"/>
-                  <w:i/>
-                </w:rPr>
-              </m:ctrlPr>
-            </m:sSubPr>
-            <m:e>
-              <m:r>
-                <w:rPr>
-                  <w:rFonts w:ascii="Cambria Math" w:hAnsi="Cambria Math"/>
-                </w:rPr>
-                <m:t>x</m:t>
-              </m:r>
-            </m:e>
-            <m:sub>
-              <m:r>
-                <w:rPr>
-                  <w:rFonts w:ascii="Cambria Math" w:hAnsi="Cambria Math"/>
-                </w:rPr>
-                <m:t>4</m:t>
-              </m:r>
-            </m:sub>
-          </m:sSub>
-          <m:r>
-            <w:rPr>
-              <w:rFonts w:ascii="Cambria Math" w:hAnsi="Cambria Math"/>
-            </w:rPr>
-            <m:t>)</m:t>
-          </m:r>
-          <m:sSub>
-            <m:sSubPr>
-              <m:ctrlPr>
-                <w:rPr>
-                  <w:rFonts w:ascii="Cambria Math" w:hAnsi="Cambria Math"/>
-                  <w:i/>
-                </w:rPr>
-              </m:ctrlPr>
-            </m:sSubPr>
-            <m:e>
-              <m:r>
-                <w:rPr>
-                  <w:rFonts w:ascii="Cambria Math" w:hAnsi="Cambria Math"/>
-                </w:rPr>
-                <m:t>f</m:t>
-              </m:r>
-            </m:e>
-            <m:sub>
-              <m:r>
-                <w:rPr>
-                  <w:rFonts w:ascii="Cambria Math" w:hAnsi="Cambria Math"/>
-                </w:rPr>
-                <m:t>l1</m:t>
-              </m:r>
-            </m:sub>
-          </m:sSub>
-          <m:d>
-            <m:dPr>
-              <m:ctrlPr>
-                <w:rPr>
-                  <w:rFonts w:ascii="Cambria Math" w:hAnsi="Cambria Math"/>
-                  <w:i/>
-                </w:rPr>
-              </m:ctrlPr>
-            </m:dPr>
-            <m:e>
-              <m:sSub>
-                <m:sSubPr>
-                  <m:ctrlPr>
-                    <w:rPr>
-                      <w:rFonts w:ascii="Cambria Math" w:hAnsi="Cambria Math"/>
-                      <w:i/>
-                    </w:rPr>
-                  </m:ctrlPr>
-                </m:sSubPr>
-                <m:e>
-                  <m:r>
-                    <w:rPr>
-                      <w:rFonts w:ascii="Cambria Math" w:hAnsi="Cambria Math"/>
-                    </w:rPr>
-                    <m:t>x</m:t>
-                  </m:r>
-                </m:e>
-                <m:sub>
-                  <m:r>
-                    <w:rPr>
-                      <w:rFonts w:ascii="Cambria Math" w:hAnsi="Cambria Math"/>
-                    </w:rPr>
-                    <m:t>1</m:t>
-                  </m:r>
-                </m:sub>
-              </m:sSub>
-              <m:r>
-                <w:rPr>
-                  <w:rFonts w:ascii="Cambria Math" w:hAnsi="Cambria Math"/>
-                </w:rPr>
-                <m:t>,l</m:t>
-              </m:r>
-            </m:e>
-          </m:d>
-          <m:sSub>
-            <m:sSubPr>
-              <m:ctrlPr>
-                <w:rPr>
-                  <w:rFonts w:ascii="Cambria Math" w:hAnsi="Cambria Math"/>
-                  <w:i/>
-                </w:rPr>
-              </m:ctrlPr>
-            </m:sSubPr>
-            <m:e>
-              <m:r>
-                <w:rPr>
-                  <w:rFonts w:ascii="Cambria Math" w:hAnsi="Cambria Math"/>
-                </w:rPr>
-                <m:t>f</m:t>
-              </m:r>
-            </m:e>
-            <m:sub>
-              <m:r>
-                <w:rPr>
-                  <w:rFonts w:ascii="Cambria Math" w:hAnsi="Cambria Math"/>
-                </w:rPr>
-                <m:t>l2</m:t>
-              </m:r>
-            </m:sub>
-          </m:sSub>
-          <m:d>
-            <m:dPr>
-              <m:ctrlPr>
-                <w:rPr>
-                  <w:rFonts w:ascii="Cambria Math" w:hAnsi="Cambria Math"/>
-                  <w:i/>
-                </w:rPr>
-              </m:ctrlPr>
-            </m:dPr>
-            <m:e>
-              <m:sSub>
-                <m:sSubPr>
-                  <m:ctrlPr>
-                    <w:rPr>
-                      <w:rFonts w:ascii="Cambria Math" w:hAnsi="Cambria Math"/>
-                      <w:i/>
-                    </w:rPr>
-                  </m:ctrlPr>
-                </m:sSubPr>
-                <m:e>
-                  <m:r>
-                    <w:rPr>
-                      <w:rFonts w:ascii="Cambria Math" w:hAnsi="Cambria Math"/>
-                    </w:rPr>
-                    <m:t>x</m:t>
-                  </m:r>
-                </m:e>
-                <m:sub>
-                  <m:r>
-                    <w:rPr>
-                      <w:rFonts w:ascii="Cambria Math" w:hAnsi="Cambria Math"/>
-                    </w:rPr>
-                    <m:t>2</m:t>
-                  </m:r>
-                </m:sub>
-              </m:sSub>
-              <m:r>
-                <w:rPr>
-                  <w:rFonts w:ascii="Cambria Math" w:hAnsi="Cambria Math"/>
-                </w:rPr>
-                <m:t>,l</m:t>
-              </m:r>
-            </m:e>
-          </m:d>
-        </m:oMath>
-      </m:oMathPara>
+      <w:pPr>
+        <w:rPr>
+          <w:rFonts w:eastAsiaTheme="minorEastAsia"/>
+        </w:rPr>
+      </w:pPr>
+      <m:oMath>
+        <m:r>
+          <w:rPr>
+            <w:rFonts w:ascii="Cambria Math" w:hAnsi="Cambria Math"/>
+          </w:rPr>
+          <m:t>∝</m:t>
+        </m:r>
+        <m:sSub>
+          <m:sSubPr>
+            <m:ctrlPr>
+              <w:rPr>
+                <w:rFonts w:ascii="Cambria Math" w:hAnsi="Cambria Math"/>
+                <w:i/>
+              </w:rPr>
+            </m:ctrlPr>
+          </m:sSubPr>
+          <m:e>
+            <m:r>
+              <w:rPr>
+                <w:rFonts w:ascii="Cambria Math" w:hAnsi="Cambria Math"/>
+              </w:rPr>
+              <m:t>f</m:t>
+            </m:r>
+          </m:e>
+          <m:sub>
+            <m:r>
+              <w:rPr>
+                <w:rFonts w:ascii="Cambria Math" w:hAnsi="Cambria Math"/>
+              </w:rPr>
+              <m:t>0</m:t>
+            </m:r>
+          </m:sub>
+        </m:sSub>
+        <m:d>
+          <m:dPr>
+            <m:ctrlPr>
+              <w:rPr>
+                <w:rFonts w:ascii="Cambria Math" w:hAnsi="Cambria Math"/>
+                <w:i/>
+              </w:rPr>
+            </m:ctrlPr>
+          </m:dPr>
+          <m:e>
+            <m:sSub>
+              <m:sSubPr>
+                <m:ctrlPr>
+                  <w:rPr>
+                    <w:rFonts w:ascii="Cambria Math" w:hAnsi="Cambria Math"/>
+                    <w:i/>
+                  </w:rPr>
+                </m:ctrlPr>
+              </m:sSubPr>
+              <m:e>
+                <m:r>
+                  <w:rPr>
+                    <w:rFonts w:ascii="Cambria Math" w:hAnsi="Cambria Math"/>
+                  </w:rPr>
+                  <m:t>x</m:t>
+                </m:r>
+              </m:e>
+              <m:sub>
+                <m:r>
+                  <w:rPr>
+                    <w:rFonts w:ascii="Cambria Math" w:hAnsi="Cambria Math"/>
+                  </w:rPr>
+                  <m:t>0</m:t>
+                </m:r>
+              </m:sub>
+            </m:sSub>
+          </m:e>
+        </m:d>
+        <m:sSub>
+          <m:sSubPr>
+            <m:ctrlPr>
+              <w:rPr>
+                <w:rFonts w:ascii="Cambria Math" w:hAnsi="Cambria Math"/>
+                <w:i/>
+              </w:rPr>
+            </m:ctrlPr>
+          </m:sSubPr>
+          <m:e>
+            <m:r>
+              <w:rPr>
+                <w:rFonts w:ascii="Cambria Math" w:hAnsi="Cambria Math"/>
+              </w:rPr>
+              <m:t>f</m:t>
+            </m:r>
+          </m:e>
+          <m:sub>
+            <m:r>
+              <w:rPr>
+                <w:rFonts w:ascii="Cambria Math" w:hAnsi="Cambria Math"/>
+              </w:rPr>
+              <m:t>1</m:t>
+            </m:r>
+          </m:sub>
+        </m:sSub>
+        <m:d>
+          <m:dPr>
+            <m:ctrlPr>
+              <w:rPr>
+                <w:rFonts w:ascii="Cambria Math" w:hAnsi="Cambria Math"/>
+                <w:i/>
+              </w:rPr>
+            </m:ctrlPr>
+          </m:dPr>
+          <m:e>
+            <m:sSub>
+              <m:sSubPr>
+                <m:ctrlPr>
+                  <w:rPr>
+                    <w:rFonts w:ascii="Cambria Math" w:hAnsi="Cambria Math"/>
+                    <w:i/>
+                  </w:rPr>
+                </m:ctrlPr>
+              </m:sSubPr>
+              <m:e>
+                <m:r>
+                  <w:rPr>
+                    <w:rFonts w:ascii="Cambria Math" w:hAnsi="Cambria Math"/>
+                  </w:rPr>
+                  <m:t>x</m:t>
+                </m:r>
+              </m:e>
+              <m:sub>
+                <m:r>
+                  <w:rPr>
+                    <w:rFonts w:ascii="Cambria Math" w:hAnsi="Cambria Math"/>
+                  </w:rPr>
+                  <m:t>0</m:t>
+                </m:r>
+              </m:sub>
+            </m:sSub>
+            <m:r>
+              <w:rPr>
+                <w:rFonts w:ascii="Cambria Math" w:hAnsi="Cambria Math"/>
+              </w:rPr>
+              <m:t>,</m:t>
+            </m:r>
+            <m:sSub>
+              <m:sSubPr>
+                <m:ctrlPr>
+                  <w:rPr>
+                    <w:rFonts w:ascii="Cambria Math" w:hAnsi="Cambria Math"/>
+                    <w:i/>
+                  </w:rPr>
+                </m:ctrlPr>
+              </m:sSubPr>
+              <m:e>
+                <m:r>
+                  <w:rPr>
+                    <w:rFonts w:ascii="Cambria Math" w:hAnsi="Cambria Math"/>
+                  </w:rPr>
+                  <m:t>x</m:t>
+                </m:r>
+              </m:e>
+              <m:sub>
+                <m:r>
+                  <w:rPr>
+                    <w:rFonts w:ascii="Cambria Math" w:hAnsi="Cambria Math"/>
+                  </w:rPr>
+                  <m:t>1</m:t>
+                </m:r>
+              </m:sub>
+            </m:sSub>
+          </m:e>
+        </m:d>
+        <m:sSub>
+          <m:sSubPr>
+            <m:ctrlPr>
+              <w:rPr>
+                <w:rFonts w:ascii="Cambria Math" w:hAnsi="Cambria Math"/>
+                <w:i/>
+              </w:rPr>
+            </m:ctrlPr>
+          </m:sSubPr>
+          <m:e>
+            <m:r>
+              <w:rPr>
+                <w:rFonts w:ascii="Cambria Math" w:hAnsi="Cambria Math"/>
+              </w:rPr>
+              <m:t>f</m:t>
+            </m:r>
+          </m:e>
+          <m:sub>
+            <m:r>
+              <w:rPr>
+                <w:rFonts w:ascii="Cambria Math" w:hAnsi="Cambria Math"/>
+              </w:rPr>
+              <m:t>2</m:t>
+            </m:r>
+          </m:sub>
+        </m:sSub>
+        <m:d>
+          <m:dPr>
+            <m:ctrlPr>
+              <w:rPr>
+                <w:rFonts w:ascii="Cambria Math" w:hAnsi="Cambria Math"/>
+                <w:i/>
+              </w:rPr>
+            </m:ctrlPr>
+          </m:dPr>
+          <m:e>
+            <m:sSub>
+              <m:sSubPr>
+                <m:ctrlPr>
+                  <w:rPr>
+                    <w:rFonts w:ascii="Cambria Math" w:hAnsi="Cambria Math"/>
+                    <w:i/>
+                  </w:rPr>
+                </m:ctrlPr>
+              </m:sSubPr>
+              <m:e>
+                <m:r>
+                  <w:rPr>
+                    <w:rFonts w:ascii="Cambria Math" w:hAnsi="Cambria Math"/>
+                  </w:rPr>
+                  <m:t>x</m:t>
+                </m:r>
+              </m:e>
+              <m:sub>
+                <m:r>
+                  <w:rPr>
+                    <w:rFonts w:ascii="Cambria Math" w:hAnsi="Cambria Math"/>
+                  </w:rPr>
+                  <m:t>1</m:t>
+                </m:r>
+              </m:sub>
+            </m:sSub>
+            <m:r>
+              <w:rPr>
+                <w:rFonts w:ascii="Cambria Math" w:hAnsi="Cambria Math"/>
+              </w:rPr>
+              <m:t>,</m:t>
+            </m:r>
+            <m:sSub>
+              <m:sSubPr>
+                <m:ctrlPr>
+                  <w:rPr>
+                    <w:rFonts w:ascii="Cambria Math" w:hAnsi="Cambria Math"/>
+                    <w:i/>
+                  </w:rPr>
+                </m:ctrlPr>
+              </m:sSubPr>
+              <m:e>
+                <m:r>
+                  <w:rPr>
+                    <w:rFonts w:ascii="Cambria Math" w:hAnsi="Cambria Math"/>
+                  </w:rPr>
+                  <m:t>x</m:t>
+                </m:r>
+              </m:e>
+              <m:sub>
+                <m:r>
+                  <w:rPr>
+                    <w:rFonts w:ascii="Cambria Math" w:hAnsi="Cambria Math"/>
+                  </w:rPr>
+                  <m:t>2</m:t>
+                </m:r>
+              </m:sub>
+            </m:sSub>
+          </m:e>
+        </m:d>
+        <m:sSub>
+          <m:sSubPr>
+            <m:ctrlPr>
+              <w:rPr>
+                <w:rFonts w:ascii="Cambria Math" w:hAnsi="Cambria Math"/>
+                <w:i/>
+              </w:rPr>
+            </m:ctrlPr>
+          </m:sSubPr>
+          <m:e>
+            <m:r>
+              <w:rPr>
+                <w:rFonts w:ascii="Cambria Math" w:hAnsi="Cambria Math"/>
+              </w:rPr>
+              <m:t>f</m:t>
+            </m:r>
+          </m:e>
+          <m:sub>
+            <m:r>
+              <w:rPr>
+                <w:rFonts w:ascii="Cambria Math" w:hAnsi="Cambria Math"/>
+              </w:rPr>
+              <m:t>3</m:t>
+            </m:r>
+          </m:sub>
+        </m:sSub>
+        <m:d>
+          <m:dPr>
+            <m:ctrlPr>
+              <w:rPr>
+                <w:rFonts w:ascii="Cambria Math" w:hAnsi="Cambria Math"/>
+                <w:i/>
+              </w:rPr>
+            </m:ctrlPr>
+          </m:dPr>
+          <m:e>
+            <m:sSub>
+              <m:sSubPr>
+                <m:ctrlPr>
+                  <w:rPr>
+                    <w:rFonts w:ascii="Cambria Math" w:hAnsi="Cambria Math"/>
+                    <w:i/>
+                  </w:rPr>
+                </m:ctrlPr>
+              </m:sSubPr>
+              <m:e>
+                <m:r>
+                  <w:rPr>
+                    <w:rFonts w:ascii="Cambria Math" w:hAnsi="Cambria Math"/>
+                  </w:rPr>
+                  <m:t>x</m:t>
+                </m:r>
+              </m:e>
+              <m:sub>
+                <m:r>
+                  <w:rPr>
+                    <w:rFonts w:ascii="Cambria Math" w:hAnsi="Cambria Math"/>
+                  </w:rPr>
+                  <m:t>2</m:t>
+                </m:r>
+              </m:sub>
+            </m:sSub>
+            <m:r>
+              <w:rPr>
+                <w:rFonts w:ascii="Cambria Math" w:hAnsi="Cambria Math"/>
+              </w:rPr>
+              <m:t>,</m:t>
+            </m:r>
+            <m:sSub>
+              <m:sSubPr>
+                <m:ctrlPr>
+                  <w:rPr>
+                    <w:rFonts w:ascii="Cambria Math" w:hAnsi="Cambria Math"/>
+                    <w:i/>
+                  </w:rPr>
+                </m:ctrlPr>
+              </m:sSubPr>
+              <m:e>
+                <m:r>
+                  <w:rPr>
+                    <w:rFonts w:ascii="Cambria Math" w:hAnsi="Cambria Math"/>
+                  </w:rPr>
+                  <m:t>x</m:t>
+                </m:r>
+              </m:e>
+              <m:sub>
+                <m:r>
+                  <w:rPr>
+                    <w:rFonts w:ascii="Cambria Math" w:hAnsi="Cambria Math"/>
+                  </w:rPr>
+                  <m:t>3</m:t>
+                </m:r>
+              </m:sub>
+            </m:sSub>
+          </m:e>
+        </m:d>
+        <m:sSub>
+          <m:sSubPr>
+            <m:ctrlPr>
+              <w:rPr>
+                <w:rFonts w:ascii="Cambria Math" w:hAnsi="Cambria Math"/>
+                <w:i/>
+              </w:rPr>
+            </m:ctrlPr>
+          </m:sSubPr>
+          <m:e>
+            <m:r>
+              <w:rPr>
+                <w:rFonts w:ascii="Cambria Math" w:hAnsi="Cambria Math"/>
+              </w:rPr>
+              <m:t>f</m:t>
+            </m:r>
+          </m:e>
+          <m:sub>
+            <m:r>
+              <w:rPr>
+                <w:rFonts w:ascii="Cambria Math" w:hAnsi="Cambria Math"/>
+              </w:rPr>
+              <m:t>4</m:t>
+            </m:r>
+          </m:sub>
+        </m:sSub>
+        <m:r>
+          <w:rPr>
+            <w:rFonts w:ascii="Cambria Math" w:hAnsi="Cambria Math"/>
+          </w:rPr>
+          <m:t>(</m:t>
+        </m:r>
+        <m:sSub>
+          <m:sSubPr>
+            <m:ctrlPr>
+              <w:rPr>
+                <w:rFonts w:ascii="Cambria Math" w:hAnsi="Cambria Math"/>
+                <w:i/>
+              </w:rPr>
+            </m:ctrlPr>
+          </m:sSubPr>
+          <m:e>
+            <m:r>
+              <w:rPr>
+                <w:rFonts w:ascii="Cambria Math" w:hAnsi="Cambria Math"/>
+              </w:rPr>
+              <m:t>x</m:t>
+            </m:r>
+          </m:e>
+          <m:sub>
+            <m:r>
+              <w:rPr>
+                <w:rFonts w:ascii="Cambria Math" w:hAnsi="Cambria Math"/>
+              </w:rPr>
+              <m:t>3</m:t>
+            </m:r>
+          </m:sub>
+        </m:sSub>
+        <m:r>
+          <w:rPr>
+            <w:rFonts w:ascii="Cambria Math" w:hAnsi="Cambria Math"/>
+          </w:rPr>
+          <m:t>,</m:t>
+        </m:r>
+        <m:sSub>
+          <m:sSubPr>
+            <m:ctrlPr>
+              <w:rPr>
+                <w:rFonts w:ascii="Cambria Math" w:hAnsi="Cambria Math"/>
+                <w:i/>
+              </w:rPr>
+            </m:ctrlPr>
+          </m:sSubPr>
+          <m:e>
+            <m:r>
+              <w:rPr>
+                <w:rFonts w:ascii="Cambria Math" w:hAnsi="Cambria Math"/>
+              </w:rPr>
+              <m:t>x</m:t>
+            </m:r>
+          </m:e>
+          <m:sub>
+            <m:r>
+              <w:rPr>
+                <w:rFonts w:ascii="Cambria Math" w:hAnsi="Cambria Math"/>
+              </w:rPr>
+              <m:t>4</m:t>
+            </m:r>
+          </m:sub>
+        </m:sSub>
+        <m:r>
+          <w:rPr>
+            <w:rFonts w:ascii="Cambria Math" w:hAnsi="Cambria Math"/>
+          </w:rPr>
+          <m:t>)</m:t>
+        </m:r>
+        <m:sSub>
+          <m:sSubPr>
+            <m:ctrlPr>
+              <w:rPr>
+                <w:rFonts w:ascii="Cambria Math" w:hAnsi="Cambria Math"/>
+                <w:i/>
+              </w:rPr>
+            </m:ctrlPr>
+          </m:sSubPr>
+          <m:e>
+            <m:r>
+              <w:rPr>
+                <w:rFonts w:ascii="Cambria Math" w:hAnsi="Cambria Math"/>
+              </w:rPr>
+              <m:t>f</m:t>
+            </m:r>
+          </m:e>
+          <m:sub>
+            <m:r>
+              <w:rPr>
+                <w:rFonts w:ascii="Cambria Math" w:hAnsi="Cambria Math"/>
+              </w:rPr>
+              <m:t>l1</m:t>
+            </m:r>
+          </m:sub>
+        </m:sSub>
+        <m:d>
+          <m:dPr>
+            <m:ctrlPr>
+              <w:rPr>
+                <w:rFonts w:ascii="Cambria Math" w:hAnsi="Cambria Math"/>
+                <w:i/>
+              </w:rPr>
+            </m:ctrlPr>
+          </m:dPr>
+          <m:e>
+            <m:sSub>
+              <m:sSubPr>
+                <m:ctrlPr>
+                  <w:rPr>
+                    <w:rFonts w:ascii="Cambria Math" w:hAnsi="Cambria Math"/>
+                    <w:i/>
+                  </w:rPr>
+                </m:ctrlPr>
+              </m:sSubPr>
+              <m:e>
+                <m:r>
+                  <w:rPr>
+                    <w:rFonts w:ascii="Cambria Math" w:hAnsi="Cambria Math"/>
+                  </w:rPr>
+                  <m:t>x</m:t>
+                </m:r>
+              </m:e>
+              <m:sub>
+                <m:r>
+                  <w:rPr>
+                    <w:rFonts w:ascii="Cambria Math" w:hAnsi="Cambria Math"/>
+                  </w:rPr>
+                  <m:t>1</m:t>
+                </m:r>
+              </m:sub>
+            </m:sSub>
+            <m:r>
+              <w:rPr>
+                <w:rFonts w:ascii="Cambria Math" w:hAnsi="Cambria Math"/>
+              </w:rPr>
+              <m:t>,l</m:t>
+            </m:r>
+          </m:e>
+        </m:d>
+        <m:sSub>
+          <m:sSubPr>
+            <m:ctrlPr>
+              <w:rPr>
+                <w:rFonts w:ascii="Cambria Math" w:hAnsi="Cambria Math"/>
+                <w:i/>
+              </w:rPr>
+            </m:ctrlPr>
+          </m:sSubPr>
+          <m:e>
+            <m:r>
+              <w:rPr>
+                <w:rFonts w:ascii="Cambria Math" w:hAnsi="Cambria Math"/>
+              </w:rPr>
+              <m:t>f</m:t>
+            </m:r>
+          </m:e>
+          <m:sub>
+            <m:r>
+              <w:rPr>
+                <w:rFonts w:ascii="Cambria Math" w:hAnsi="Cambria Math"/>
+              </w:rPr>
+              <m:t>l2</m:t>
+            </m:r>
+          </m:sub>
+        </m:sSub>
+        <m:d>
+          <m:dPr>
+            <m:ctrlPr>
+              <w:rPr>
+                <w:rFonts w:ascii="Cambria Math" w:hAnsi="Cambria Math"/>
+                <w:i/>
+              </w:rPr>
+            </m:ctrlPr>
+          </m:dPr>
+          <m:e>
+            <m:sSub>
+              <m:sSubPr>
+                <m:ctrlPr>
+                  <w:rPr>
+                    <w:rFonts w:ascii="Cambria Math" w:hAnsi="Cambria Math"/>
+                    <w:i/>
+                  </w:rPr>
+                </m:ctrlPr>
+              </m:sSubPr>
+              <m:e>
+                <m:r>
+                  <w:rPr>
+                    <w:rFonts w:ascii="Cambria Math" w:hAnsi="Cambria Math"/>
+                  </w:rPr>
+                  <m:t>x</m:t>
+                </m:r>
+              </m:e>
+              <m:sub>
+                <m:r>
+                  <w:rPr>
+                    <w:rFonts w:ascii="Cambria Math" w:hAnsi="Cambria Math"/>
+                  </w:rPr>
+                  <m:t>2</m:t>
+                </m:r>
+              </m:sub>
+            </m:sSub>
+            <m:r>
+              <w:rPr>
+                <w:rFonts w:ascii="Cambria Math" w:hAnsi="Cambria Math"/>
+              </w:rPr>
+              <m:t>,l</m:t>
+            </m:r>
+          </m:e>
+        </m:d>
+      </m:oMath>
+      <w:r>
+        <w:rPr>
+          <w:rFonts w:eastAsiaTheme="minorEastAsia"/>
+        </w:rPr>
+        <w:t>.</w:t>
+      </w:r>
     </w:p>
+    <w:p/>
     <w:p>
       <w:pPr>
         <w:jc w:val="center"/>
@@ -4375,14 +5952,18 @@
       </w:r>
     </w:p>
     <w:p>
-      <w:pPr>
-        <w:jc w:val="center"/>
-      </w:pPr>
-    </w:p>
-    <w:p>
-      <w:pPr>
-        <w:jc w:val="center"/>
-      </w:pPr>
+      <w:r>
+        <w:t xml:space="preserve">We would like to note that the advantage of factor graphs over Bayes </w:t>
+      </w:r>
+      <w:r>
+        <w:t>N</w:t>
+      </w:r>
+      <w:r>
+        <w:t>ets is that they can specify any factored function, and not just probability densities. This makes them better suited for inference</w:t>
+      </w:r>
+      <w:r>
+        <w:t xml:space="preserve"> (or so the documentation for GTSAM says…)</w:t>
+      </w:r>
     </w:p>
     <w:p>
       <w:r>

</xml_diff>